<commit_message>
add some 3d chapther
</commit_message>
<xml_diff>
--- a/SPO_CourseWork/Notes/Пояснительная записка.docx
+++ b/SPO_CourseWork/Notes/Пояснительная записка.docx
@@ -12,8 +12,6 @@
           <w:szCs w:val="28"/>
         </w:rPr>
       </w:pPr>
-      <w:bookmarkStart w:id="0" w:name="_GoBack"/>
-      <w:bookmarkEnd w:id="0"/>
       <w:r>
         <w:rPr>
           <w:color w:val="000000"/>
@@ -2057,7 +2055,7 @@
           <w:color w:val="auto"/>
         </w:rPr>
       </w:pPr>
-      <w:bookmarkStart w:id="1" w:name="_Toc100491666"/>
+      <w:bookmarkStart w:id="0" w:name="_Toc100491666"/>
       <w:r>
         <w:rPr>
           <w:rFonts w:cs="Times New Roman"/>
@@ -2066,7 +2064,7 @@
         <w:lastRenderedPageBreak/>
         <w:t>ВВЕДЕНИЕ</w:t>
       </w:r>
-      <w:bookmarkEnd w:id="1"/>
+      <w:bookmarkEnd w:id="0"/>
     </w:p>
     <w:p>
       <w:pPr>
@@ -2969,14 +2967,14 @@
         </w:numPr>
         <w:spacing w:after="240" w:line="240" w:lineRule="auto"/>
       </w:pPr>
-      <w:bookmarkStart w:id="2" w:name="_Toc72828890"/>
-      <w:bookmarkStart w:id="3" w:name="_Toc100491667"/>
+      <w:bookmarkStart w:id="1" w:name="_Toc72828890"/>
+      <w:bookmarkStart w:id="2" w:name="_Toc100491667"/>
       <w:r>
         <w:lastRenderedPageBreak/>
         <w:t>ОБЗОР ЛИТЕРАТУРЫ</w:t>
       </w:r>
+      <w:bookmarkEnd w:id="1"/>
       <w:bookmarkEnd w:id="2"/>
-      <w:bookmarkEnd w:id="3"/>
     </w:p>
     <w:p>
       <w:pPr>
@@ -3768,7 +3766,7 @@
         </w:numPr>
         <w:spacing w:after="240" w:line="240" w:lineRule="auto"/>
       </w:pPr>
-      <w:bookmarkStart w:id="4" w:name="_Toc100491668"/>
+      <w:bookmarkStart w:id="3" w:name="_Toc100491668"/>
       <w:r>
         <w:lastRenderedPageBreak/>
         <w:t xml:space="preserve">СИСТЕМНОЕ </w:t>
@@ -3776,7 +3774,7 @@
       <w:r>
         <w:t>ПРОЕКТИРОВАНИЕ</w:t>
       </w:r>
-      <w:bookmarkEnd w:id="4"/>
+      <w:bookmarkEnd w:id="3"/>
     </w:p>
     <w:p>
       <w:pPr>
@@ -3813,7 +3811,7 @@
         <w:pStyle w:val="1"/>
         <w:ind w:firstLine="709"/>
       </w:pPr>
-      <w:bookmarkStart w:id="5" w:name="_Toc100491669"/>
+      <w:bookmarkStart w:id="4" w:name="_Toc100491669"/>
       <w:r>
         <w:t>2.</w:t>
       </w:r>
@@ -3826,7 +3824,7 @@
       <w:r>
         <w:t>Постановка задачи</w:t>
       </w:r>
-      <w:bookmarkEnd w:id="5"/>
+      <w:bookmarkEnd w:id="4"/>
     </w:p>
     <w:p>
       <w:pPr>
@@ -3945,7 +3943,135 @@
           <w:szCs w:val="28"/>
           <w:lang w:eastAsia="en-US"/>
         </w:rPr>
-        <w:t xml:space="preserve">в данном случае расширение файла, и его имя является одним и тем же, следовательно, для этого не имеет смысла делать двух разных флагов. В качестве дополнительного задания решено находить файлы с различным содержанием, но одинаковым именем. Для этого следует применять флаг </w:t>
+        <w:t>в данном случае расширение файла, и его имя является одним и тем же, следовательно, для этого не имеет см</w:t>
+      </w:r>
+      <w:r>
+        <w:rPr>
+          <w:rFonts w:cs="Times New Roman"/>
+          <w:szCs w:val="28"/>
+          <w:lang w:eastAsia="en-US"/>
+        </w:rPr>
+        <w:t>ысла делать двух разных флагов, и будет организован только один флаг: –</w:t>
+      </w:r>
+      <w:r>
+        <w:rPr>
+          <w:rFonts w:cs="Times New Roman"/>
+          <w:szCs w:val="28"/>
+          <w:lang w:val="en-US" w:eastAsia="en-US"/>
+        </w:rPr>
+        <w:t>n</w:t>
+      </w:r>
+      <w:r>
+        <w:rPr>
+          <w:rFonts w:cs="Times New Roman"/>
+          <w:szCs w:val="28"/>
+          <w:lang w:eastAsia="en-US"/>
+        </w:rPr>
+        <w:t xml:space="preserve"> (</w:t>
+      </w:r>
+      <w:r>
+        <w:rPr>
+          <w:rFonts w:cs="Times New Roman"/>
+          <w:szCs w:val="28"/>
+          <w:lang w:val="en-US" w:eastAsia="en-US"/>
+        </w:rPr>
+        <w:t>name</w:t>
+      </w:r>
+      <w:r>
+        <w:rPr>
+          <w:rFonts w:cs="Times New Roman"/>
+          <w:szCs w:val="28"/>
+          <w:lang w:eastAsia="en-US"/>
+        </w:rPr>
+        <w:t xml:space="preserve">). </w:t>
+      </w:r>
+      <w:r>
+        <w:rPr>
+          <w:rFonts w:cs="Times New Roman"/>
+          <w:szCs w:val="28"/>
+          <w:lang w:eastAsia="en-US"/>
+        </w:rPr>
+        <w:t xml:space="preserve">Так же к флагам добавляется флаг статистики </w:t>
+      </w:r>
+      <w:r>
+        <w:rPr>
+          <w:rFonts w:cs="Times New Roman"/>
+          <w:szCs w:val="28"/>
+          <w:lang w:eastAsia="en-US"/>
+        </w:rPr>
+        <w:t>(–</w:t>
+      </w:r>
+      <w:r>
+        <w:rPr>
+          <w:rFonts w:cs="Times New Roman"/>
+          <w:szCs w:val="28"/>
+          <w:lang w:val="en-US" w:eastAsia="en-US"/>
+        </w:rPr>
+        <w:t>s</w:t>
+      </w:r>
+      <w:r>
+        <w:rPr>
+          <w:rFonts w:cs="Times New Roman"/>
+          <w:szCs w:val="28"/>
+          <w:lang w:eastAsia="en-US"/>
+        </w:rPr>
+        <w:t>)</w:t>
+      </w:r>
+      <w:r>
+        <w:rPr>
+          <w:rFonts w:cs="Times New Roman"/>
+          <w:szCs w:val="28"/>
+          <w:lang w:eastAsia="en-US"/>
+        </w:rPr>
+        <w:t>, и флаг удаления файлов</w:t>
+      </w:r>
+      <w:r>
+        <w:rPr>
+          <w:rFonts w:cs="Times New Roman"/>
+          <w:szCs w:val="28"/>
+          <w:lang w:eastAsia="en-US"/>
+        </w:rPr>
+        <w:t xml:space="preserve"> (–</w:t>
+      </w:r>
+      <w:r>
+        <w:rPr>
+          <w:rFonts w:cs="Times New Roman"/>
+          <w:szCs w:val="28"/>
+          <w:lang w:val="en-US" w:eastAsia="en-US"/>
+        </w:rPr>
+        <w:t>d</w:t>
+      </w:r>
+      <w:r>
+        <w:rPr>
+          <w:rFonts w:cs="Times New Roman"/>
+          <w:szCs w:val="28"/>
+          <w:lang w:eastAsia="en-US"/>
+        </w:rPr>
+        <w:t>)</w:t>
+      </w:r>
+      <w:r>
+        <w:rPr>
+          <w:rFonts w:cs="Times New Roman"/>
+          <w:szCs w:val="28"/>
+          <w:lang w:eastAsia="en-US"/>
+        </w:rPr>
+        <w:t>. Первый будет использоваться для показа текущей статистики сбора файлов, второй для полного удаления дубликатов файлов после их поиска.</w:t>
+      </w:r>
+      <w:r>
+        <w:rPr>
+          <w:rFonts w:cs="Times New Roman"/>
+          <w:szCs w:val="28"/>
+          <w:lang w:eastAsia="en-US"/>
+        </w:rPr>
+        <w:t xml:space="preserve"> </w:t>
+      </w:r>
+      <w:r>
+        <w:rPr>
+          <w:rFonts w:cs="Times New Roman"/>
+          <w:szCs w:val="28"/>
+          <w:lang w:eastAsia="en-US"/>
+        </w:rPr>
+        <w:t xml:space="preserve">Дополнительный флаг – флаг сбора всех файлов </w:t>
       </w:r>
       <w:r>
         <w:rPr>
@@ -3961,7 +4087,7 @@
           <w:szCs w:val="28"/>
           <w:lang w:val="en-US" w:eastAsia="en-US"/>
         </w:rPr>
-        <w:t>r</w:t>
+        <w:t>a</w:t>
       </w:r>
       <w:r>
         <w:rPr>
@@ -3977,23 +4103,47 @@
           <w:szCs w:val="28"/>
           <w:lang w:val="en-US" w:eastAsia="en-US"/>
         </w:rPr>
-        <w:t>reverse</w:t>
-      </w:r>
-      <w:r>
-        <w:rPr>
-          <w:rFonts w:cs="Times New Roman"/>
-          <w:szCs w:val="28"/>
-          <w:lang w:eastAsia="en-US"/>
-        </w:rPr>
-        <w:t xml:space="preserve">). Так же к флагам добавляется флаг статистики </w:t>
-      </w:r>
-      <w:r>
-        <w:rPr>
-          <w:rFonts w:cs="Times New Roman"/>
-          <w:szCs w:val="28"/>
-          <w:lang w:eastAsia="en-US"/>
-        </w:rPr>
-        <w:t>(–</w:t>
+        <w:t>all</w:t>
+      </w:r>
+      <w:r>
+        <w:rPr>
+          <w:rFonts w:cs="Times New Roman"/>
+          <w:szCs w:val="28"/>
+          <w:lang w:eastAsia="en-US"/>
+        </w:rPr>
+        <w:t xml:space="preserve">), </w:t>
+      </w:r>
+      <w:r>
+        <w:rPr>
+          <w:rFonts w:cs="Times New Roman"/>
+          <w:szCs w:val="28"/>
+          <w:lang w:eastAsia="en-US"/>
+        </w:rPr>
+        <w:t>используется в различных утилитах, для поиска системных файлов, или скрытых файлов, начинающихся с точки</w:t>
+      </w:r>
+      <w:r>
+        <w:rPr>
+          <w:rFonts w:cs="Times New Roman"/>
+          <w:szCs w:val="28"/>
+          <w:lang w:eastAsia="en-US"/>
+        </w:rPr>
+        <w:t xml:space="preserve">. </w:t>
+      </w:r>
+      <w:r>
+        <w:rPr>
+          <w:rFonts w:cs="Times New Roman"/>
+          <w:szCs w:val="28"/>
+          <w:lang w:eastAsia="en-US"/>
+        </w:rPr>
+        <w:t>Последний флаг – флаг примера</w:t>
+      </w:r>
+      <w:r>
+        <w:rPr>
+          <w:rFonts w:cs="Times New Roman"/>
+          <w:szCs w:val="28"/>
+          <w:lang w:eastAsia="en-US"/>
+        </w:rPr>
+        <w:t xml:space="preserve"> (–</w:t>
       </w:r>
       <w:r>
         <w:rPr>
@@ -4001,79 +4151,7 @@
           <w:szCs w:val="28"/>
           <w:lang w:val="en-US" w:eastAsia="en-US"/>
         </w:rPr>
-        <w:t>s</w:t>
-      </w:r>
-      <w:r>
-        <w:rPr>
-          <w:rFonts w:cs="Times New Roman"/>
-          <w:szCs w:val="28"/>
-          <w:lang w:eastAsia="en-US"/>
-        </w:rPr>
-        <w:t>)</w:t>
-      </w:r>
-      <w:r>
-        <w:rPr>
-          <w:rFonts w:cs="Times New Roman"/>
-          <w:szCs w:val="28"/>
-          <w:lang w:eastAsia="en-US"/>
-        </w:rPr>
-        <w:t>, и флаг удаления файлов</w:t>
-      </w:r>
-      <w:r>
-        <w:rPr>
-          <w:rFonts w:cs="Times New Roman"/>
-          <w:szCs w:val="28"/>
-          <w:lang w:eastAsia="en-US"/>
-        </w:rPr>
-        <w:t xml:space="preserve"> (–</w:t>
-      </w:r>
-      <w:r>
-        <w:rPr>
-          <w:rFonts w:cs="Times New Roman"/>
-          <w:szCs w:val="28"/>
-          <w:lang w:val="en-US" w:eastAsia="en-US"/>
-        </w:rPr>
-        <w:t>d</w:t>
-      </w:r>
-      <w:r>
-        <w:rPr>
-          <w:rFonts w:cs="Times New Roman"/>
-          <w:szCs w:val="28"/>
-          <w:lang w:eastAsia="en-US"/>
-        </w:rPr>
-        <w:t>)</w:t>
-      </w:r>
-      <w:r>
-        <w:rPr>
-          <w:rFonts w:cs="Times New Roman"/>
-          <w:szCs w:val="28"/>
-          <w:lang w:eastAsia="en-US"/>
-        </w:rPr>
-        <w:t>. Первый будет использоваться для показа текущей статистики сбора файлов, второй для полного удаления дубликатов файлов после их поиска.</w:t>
-      </w:r>
-      <w:r>
-        <w:rPr>
-          <w:rFonts w:cs="Times New Roman"/>
-          <w:szCs w:val="28"/>
-          <w:lang w:eastAsia="en-US"/>
-        </w:rPr>
-        <w:t xml:space="preserve"> Последний флаг – флаг примера</w:t>
-      </w:r>
-      <w:r>
-        <w:rPr>
-          <w:rFonts w:cs="Times New Roman"/>
-          <w:szCs w:val="28"/>
-          <w:lang w:eastAsia="en-US"/>
-        </w:rPr>
-        <w:t xml:space="preserve"> (–</w:t>
-      </w:r>
-      <w:r>
-        <w:rPr>
-          <w:rFonts w:cs="Times New Roman"/>
-          <w:szCs w:val="28"/>
-          <w:lang w:val="en-US" w:eastAsia="en-US"/>
-        </w:rPr>
-        <w:t>e</w:t>
+        <w:t>t</w:t>
       </w:r>
       <w:r>
         <w:rPr>
@@ -4089,11 +4167,11 @@
         <w:pStyle w:val="1"/>
         <w:ind w:firstLine="708"/>
       </w:pPr>
-      <w:bookmarkStart w:id="6" w:name="_Toc100491670"/>
+      <w:bookmarkStart w:id="5" w:name="_Toc100491670"/>
       <w:r>
         <w:t>2.2 Модуль примера</w:t>
       </w:r>
-      <w:bookmarkEnd w:id="6"/>
+      <w:bookmarkEnd w:id="5"/>
     </w:p>
     <w:p>
       <w:pPr>
@@ -4107,14 +4185,14 @@
         <w:rPr>
           <w:lang w:eastAsia="en-US"/>
         </w:rPr>
-        <w:t xml:space="preserve">Данный модуль будет полностью симулировать применение программы. Он будет представлять собой открытие какого-то каталога, создания там нескольких файлов с одинаковым содержимым, выводом этого содержимого на экран, задержкой для проверки содержимого и удалением или поиском </w:t>
+        <w:t xml:space="preserve">Данный модуль будет полностью симулировать применение программы. Он будет представлять собой открытие какого-то каталога, создания там нескольких файлов с одинаковым содержимым, выводом этого содержимого </w:t>
       </w:r>
       <w:r>
         <w:rPr>
           <w:lang w:eastAsia="en-US"/>
         </w:rPr>
         <w:lastRenderedPageBreak/>
-        <w:t>одинаковых файлов. Модуль необходим для отображения корректного поведения программы, и будет использовать максимальное количество модулей, описанных ниже.</w:t>
+        <w:t>на экран, задержкой для проверки содержимого и удалением или поиском одинаковых файлов. Модуль необходим для отображения корректного поведения программы, и будет использовать максимальное количество модулей, описанных ниже.</w:t>
       </w:r>
     </w:p>
     <w:p>
@@ -4122,7 +4200,7 @@
         <w:pStyle w:val="1"/>
         <w:ind w:firstLine="709"/>
       </w:pPr>
-      <w:bookmarkStart w:id="7" w:name="_Toc100491671"/>
+      <w:bookmarkStart w:id="6" w:name="_Toc100491671"/>
       <w:r>
         <w:t>2.3</w:t>
       </w:r>
@@ -4132,7 +4210,7 @@
       <w:r>
         <w:t>Модуль хранения данных о файлах</w:t>
       </w:r>
-      <w:bookmarkEnd w:id="7"/>
+      <w:bookmarkEnd w:id="6"/>
     </w:p>
     <w:p>
       <w:pPr>
@@ -4159,7 +4237,7 @@
         <w:pStyle w:val="1"/>
         <w:ind w:firstLine="709"/>
       </w:pPr>
-      <w:bookmarkStart w:id="8" w:name="_Toc100491672"/>
+      <w:bookmarkStart w:id="7" w:name="_Toc100491672"/>
       <w:r>
         <w:t>2.4</w:t>
       </w:r>
@@ -4169,7 +4247,7 @@
       <w:r>
         <w:t>Модуль сбора информации о файлах</w:t>
       </w:r>
-      <w:bookmarkEnd w:id="8"/>
+      <w:bookmarkEnd w:id="7"/>
     </w:p>
     <w:p>
       <w:pPr>
@@ -4243,7 +4321,7 @@
         <w:pStyle w:val="1"/>
         <w:ind w:firstLine="708"/>
       </w:pPr>
-      <w:bookmarkStart w:id="9" w:name="_Toc100491673"/>
+      <w:bookmarkStart w:id="8" w:name="_Toc100491673"/>
       <w:r>
         <w:t>2.</w:t>
       </w:r>
@@ -4256,7 +4334,7 @@
       <w:r>
         <w:t>Модуль чтения информации о файле</w:t>
       </w:r>
-      <w:bookmarkEnd w:id="9"/>
+      <w:bookmarkEnd w:id="8"/>
     </w:p>
     <w:p>
       <w:pPr>
@@ -4365,7 +4443,7 @@
         <w:pStyle w:val="1"/>
         <w:ind w:firstLine="708"/>
       </w:pPr>
-      <w:bookmarkStart w:id="10" w:name="_Toc100491674"/>
+      <w:bookmarkStart w:id="9" w:name="_Toc100491674"/>
       <w:r>
         <w:t>2.6</w:t>
       </w:r>
@@ -4375,7 +4453,7 @@
       <w:r>
         <w:t>Блок хеширования данных файла</w:t>
       </w:r>
-      <w:bookmarkEnd w:id="10"/>
+      <w:bookmarkEnd w:id="9"/>
     </w:p>
     <w:p>
       <w:pPr>
@@ -4451,7 +4529,7 @@
         <w:pStyle w:val="1"/>
         <w:ind w:firstLine="708"/>
       </w:pPr>
-      <w:bookmarkStart w:id="11" w:name="_Toc100491675"/>
+      <w:bookmarkStart w:id="10" w:name="_Toc100491675"/>
       <w:r>
         <w:t xml:space="preserve">2.7 Модуль преобразования </w:t>
       </w:r>
@@ -4459,7 +4537,7 @@
       <w:r>
         <w:t>хеша</w:t>
       </w:r>
-      <w:bookmarkEnd w:id="11"/>
+      <w:bookmarkEnd w:id="10"/>
       <w:proofErr w:type="spellEnd"/>
     </w:p>
     <w:p>
@@ -4481,12 +4559,12 @@
         <w:pStyle w:val="1"/>
         <w:ind w:firstLine="708"/>
       </w:pPr>
-      <w:bookmarkStart w:id="12" w:name="_Toc100491676"/>
+      <w:bookmarkStart w:id="11" w:name="_Toc100491676"/>
       <w:r>
         <w:lastRenderedPageBreak/>
         <w:t>2.8 Модуль обработки флагов.</w:t>
       </w:r>
-      <w:bookmarkEnd w:id="12"/>
+      <w:bookmarkEnd w:id="11"/>
       <w:r>
         <w:t xml:space="preserve"> </w:t>
       </w:r>
@@ -4516,11 +4594,11 @@
         <w:pStyle w:val="1"/>
         <w:ind w:firstLine="708"/>
       </w:pPr>
-      <w:bookmarkStart w:id="13" w:name="_Toc100491677"/>
+      <w:bookmarkStart w:id="12" w:name="_Toc100491677"/>
       <w:r>
         <w:t>2.9 Блок проверки данных о файле.</w:t>
       </w:r>
-      <w:bookmarkEnd w:id="13"/>
+      <w:bookmarkEnd w:id="12"/>
     </w:p>
     <w:p>
       <w:pPr>
@@ -4541,11 +4619,11 @@
         <w:pStyle w:val="1"/>
         <w:ind w:firstLine="708"/>
       </w:pPr>
-      <w:bookmarkStart w:id="14" w:name="_Toc100491678"/>
+      <w:bookmarkStart w:id="13" w:name="_Toc100491678"/>
       <w:r>
         <w:t>2.10 Модуль удаления файлов</w:t>
       </w:r>
-      <w:bookmarkEnd w:id="14"/>
+      <w:bookmarkEnd w:id="13"/>
       <w:r>
         <w:t xml:space="preserve"> </w:t>
       </w:r>
@@ -4623,12 +4701,12 @@
           <w:numId w:val="11"/>
         </w:numPr>
       </w:pPr>
-      <w:bookmarkStart w:id="15" w:name="_Toc100491679"/>
+      <w:bookmarkStart w:id="14" w:name="_Toc100491679"/>
       <w:r>
         <w:lastRenderedPageBreak/>
         <w:t>ФУНКЦИОНАЛЬНОЕ ПРОЕКТИРОВАНИЕ</w:t>
       </w:r>
-      <w:bookmarkEnd w:id="15"/>
+      <w:bookmarkEnd w:id="14"/>
     </w:p>
     <w:p>
       <w:pPr>
@@ -4647,11 +4725,383 @@
         <w:pStyle w:val="1"/>
         <w:ind w:firstLine="708"/>
       </w:pPr>
-      <w:bookmarkStart w:id="16" w:name="_Toc100491680"/>
+      <w:bookmarkStart w:id="15" w:name="_Toc100491680"/>
       <w:r>
         <w:t>3.1 Описание структур утилиты</w:t>
       </w:r>
+      <w:bookmarkEnd w:id="15"/>
+    </w:p>
+    <w:p>
+      <w:pPr>
+        <w:rPr>
+          <w:lang w:eastAsia="en-US"/>
+        </w:rPr>
+      </w:pPr>
+      <w:r>
+        <w:rPr>
+          <w:lang w:eastAsia="en-US"/>
+        </w:rPr>
+        <w:tab/>
+        <w:t>К</w:t>
+      </w:r>
+      <w:r>
+        <w:rPr>
+          <w:lang w:eastAsia="en-US"/>
+        </w:rPr>
+        <w:t xml:space="preserve">лючевыми структурами утилиты являются </w:t>
+      </w:r>
+      <w:r>
+        <w:rPr>
+          <w:lang w:val="en-US" w:eastAsia="en-US"/>
+        </w:rPr>
+        <w:t>file</w:t>
+      </w:r>
+      <w:r>
+        <w:rPr>
+          <w:lang w:eastAsia="en-US"/>
+        </w:rPr>
+        <w:t>_</w:t>
+      </w:r>
+      <w:r>
+        <w:rPr>
+          <w:lang w:val="en-US" w:eastAsia="en-US"/>
+        </w:rPr>
+        <w:t>data</w:t>
+      </w:r>
+      <w:r>
+        <w:rPr>
+          <w:lang w:eastAsia="en-US"/>
+        </w:rPr>
+        <w:t xml:space="preserve">, </w:t>
+      </w:r>
+      <w:r>
+        <w:rPr>
+          <w:lang w:val="en-US" w:eastAsia="en-US"/>
+        </w:rPr>
+        <w:t>file</w:t>
+      </w:r>
+      <w:r>
+        <w:rPr>
+          <w:lang w:eastAsia="en-US"/>
+        </w:rPr>
+        <w:t>_</w:t>
+      </w:r>
+      <w:r>
+        <w:rPr>
+          <w:lang w:val="en-US" w:eastAsia="en-US"/>
+        </w:rPr>
+        <w:t>to</w:t>
+      </w:r>
+      <w:r>
+        <w:rPr>
+          <w:lang w:eastAsia="en-US"/>
+        </w:rPr>
+        <w:t>_</w:t>
+      </w:r>
+      <w:r>
+        <w:rPr>
+          <w:lang w:val="en-US" w:eastAsia="en-US"/>
+        </w:rPr>
+        <w:t>delete</w:t>
+      </w:r>
+      <w:r>
+        <w:rPr>
+          <w:lang w:eastAsia="en-US"/>
+        </w:rPr>
+        <w:t xml:space="preserve"> и </w:t>
+      </w:r>
+      <w:r>
+        <w:rPr>
+          <w:lang w:val="en-US" w:eastAsia="en-US"/>
+        </w:rPr>
+        <w:t>flags</w:t>
+      </w:r>
+      <w:r>
+        <w:rPr>
+          <w:lang w:eastAsia="en-US"/>
+        </w:rPr>
+        <w:t xml:space="preserve">. </w:t>
+      </w:r>
+    </w:p>
+    <w:p>
+      <w:pPr>
+        <w:ind w:firstLine="708"/>
+        <w:rPr>
+          <w:lang w:eastAsia="en-US"/>
+        </w:rPr>
+      </w:pPr>
+      <w:r>
+        <w:rPr>
+          <w:lang w:eastAsia="en-US"/>
+        </w:rPr>
+        <w:t xml:space="preserve">Первые две структуры представляют собой шаблоны для хранения имени файла и его </w:t>
+      </w:r>
+      <w:proofErr w:type="spellStart"/>
+      <w:r>
+        <w:rPr>
+          <w:lang w:eastAsia="en-US"/>
+        </w:rPr>
+        <w:t>хеша</w:t>
+      </w:r>
+      <w:proofErr w:type="spellEnd"/>
+      <w:r>
+        <w:rPr>
+          <w:lang w:eastAsia="en-US"/>
+        </w:rPr>
+        <w:t xml:space="preserve"> или пути до него, в зависимости от структуры. </w:t>
+      </w:r>
+      <w:r>
+        <w:rPr>
+          <w:lang w:eastAsia="en-US"/>
+        </w:rPr>
+        <w:t xml:space="preserve">Они разделены, и по логике программы, объект, находящийся в массиве с типом данных одной структуры не может находится в массиве, с типом данных другой.  </w:t>
+      </w:r>
+      <w:r>
+        <w:rPr>
+          <w:lang w:eastAsia="en-US"/>
+        </w:rPr>
+        <w:t xml:space="preserve">Данные структуры являются ключевыми в поиске и удалении файлов, тем не менее их можно рассматривать и по-отдельности. </w:t>
+      </w:r>
+    </w:p>
+    <w:p>
+      <w:pPr>
+        <w:pStyle w:val="1"/>
+        <w:ind w:firstLine="708"/>
+      </w:pPr>
+      <w:r>
+        <w:t xml:space="preserve">3.2 </w:t>
+      </w:r>
+      <w:r>
+        <w:rPr>
+          <w:lang w:val="en-US"/>
+        </w:rPr>
+        <w:t>file</w:t>
+      </w:r>
+      <w:r>
+        <w:t>_</w:t>
+      </w:r>
+      <w:r>
+        <w:rPr>
+          <w:lang w:val="en-US"/>
+        </w:rPr>
+        <w:t>data</w:t>
+      </w:r>
+    </w:p>
+    <w:p>
+      <w:pPr>
+        <w:ind w:firstLine="708"/>
+        <w:rPr>
+          <w:lang w:eastAsia="en-US"/>
+        </w:rPr>
+      </w:pPr>
+      <w:r>
+        <w:rPr>
+          <w:lang w:eastAsia="en-US"/>
+        </w:rPr>
+        <w:t>Структура представляет собой всего два поля – сгруппированные данные о файле, из которых можно определить его уникальность</w:t>
+      </w:r>
+      <w:r>
+        <w:rPr>
+          <w:lang w:eastAsia="en-US"/>
+        </w:rPr>
+        <w:t xml:space="preserve">. Поля: </w:t>
+      </w:r>
+    </w:p>
+    <w:p>
+      <w:pPr>
+        <w:ind w:firstLine="708"/>
+        <w:rPr>
+          <w:lang w:eastAsia="en-US"/>
+        </w:rPr>
+      </w:pPr>
+      <w:r>
+        <w:rPr>
+          <w:lang w:eastAsia="en-US"/>
+        </w:rPr>
+        <w:t xml:space="preserve">– </w:t>
+      </w:r>
+      <w:proofErr w:type="gramStart"/>
+      <w:r>
+        <w:rPr>
+          <w:lang w:val="en-US" w:eastAsia="en-US"/>
+        </w:rPr>
+        <w:t>std</w:t>
+      </w:r>
+      <w:r>
+        <w:rPr>
+          <w:lang w:eastAsia="en-US"/>
+        </w:rPr>
+        <w:t>::</w:t>
+      </w:r>
+      <w:proofErr w:type="gramEnd"/>
+      <w:r>
+        <w:rPr>
+          <w:lang w:val="en-US" w:eastAsia="en-US"/>
+        </w:rPr>
+        <w:t>string</w:t>
+      </w:r>
+      <w:r>
+        <w:rPr>
+          <w:lang w:eastAsia="en-US"/>
+        </w:rPr>
+        <w:t xml:space="preserve"> </w:t>
+      </w:r>
+      <w:r>
+        <w:rPr>
+          <w:lang w:val="en-US" w:eastAsia="en-US"/>
+        </w:rPr>
+        <w:t>file</w:t>
+      </w:r>
+      <w:r>
+        <w:rPr>
+          <w:lang w:eastAsia="en-US"/>
+        </w:rPr>
+        <w:t>_</w:t>
+      </w:r>
+      <w:r>
+        <w:rPr>
+          <w:lang w:val="en-US" w:eastAsia="en-US"/>
+        </w:rPr>
+        <w:t>name</w:t>
+      </w:r>
+      <w:r>
+        <w:rPr>
+          <w:lang w:eastAsia="en-US"/>
+        </w:rPr>
+        <w:t xml:space="preserve"> –</w:t>
+      </w:r>
+      <w:r>
+        <w:rPr>
+          <w:lang w:eastAsia="en-US"/>
+        </w:rPr>
+        <w:t xml:space="preserve"> строка, которая хранит имя файла с его относительным путём. </w:t>
+      </w:r>
+    </w:p>
+    <w:p>
+      <w:pPr>
+        <w:pStyle w:val="aa"/>
+        <w:numPr>
+          <w:ilvl w:val="0"/>
+          <w:numId w:val="16"/>
+        </w:numPr>
+        <w:rPr>
+          <w:lang w:eastAsia="en-US"/>
+        </w:rPr>
+      </w:pPr>
+      <w:r>
+        <w:rPr>
+          <w:lang w:val="en-US" w:eastAsia="en-US"/>
+        </w:rPr>
+        <w:t>std</w:t>
+      </w:r>
+      <w:r>
+        <w:rPr>
+          <w:lang w:eastAsia="en-US"/>
+        </w:rPr>
+        <w:t>::</w:t>
+      </w:r>
+      <w:r>
+        <w:rPr>
+          <w:lang w:val="en-US" w:eastAsia="en-US"/>
+        </w:rPr>
+        <w:t>string</w:t>
+      </w:r>
+      <w:r>
+        <w:rPr>
+          <w:lang w:eastAsia="en-US"/>
+        </w:rPr>
+        <w:t xml:space="preserve"> </w:t>
+      </w:r>
+      <w:r>
+        <w:rPr>
+          <w:lang w:val="en-US" w:eastAsia="en-US"/>
+        </w:rPr>
+        <w:t>file</w:t>
+      </w:r>
+      <w:r>
+        <w:rPr>
+          <w:lang w:eastAsia="en-US"/>
+        </w:rPr>
+        <w:t>_</w:t>
+      </w:r>
+      <w:r>
+        <w:rPr>
+          <w:lang w:val="en-US" w:eastAsia="en-US"/>
+        </w:rPr>
+        <w:t>hash</w:t>
+      </w:r>
+      <w:r>
+        <w:rPr>
+          <w:lang w:eastAsia="en-US"/>
+        </w:rPr>
+        <w:t xml:space="preserve"> – </w:t>
+      </w:r>
+      <w:r>
+        <w:rPr>
+          <w:lang w:eastAsia="en-US"/>
+        </w:rPr>
+        <w:t>строка</w:t>
+      </w:r>
+      <w:r>
+        <w:rPr>
+          <w:lang w:eastAsia="en-US"/>
+        </w:rPr>
+        <w:t xml:space="preserve">, </w:t>
+      </w:r>
+      <w:r>
+        <w:rPr>
+          <w:lang w:eastAsia="en-US"/>
+        </w:rPr>
+        <w:t>хранящая</w:t>
+      </w:r>
+      <w:r>
+        <w:rPr>
+          <w:lang w:eastAsia="en-US"/>
+        </w:rPr>
+        <w:t xml:space="preserve"> </w:t>
+      </w:r>
+      <w:r>
+        <w:rPr>
+          <w:lang w:eastAsia="en-US"/>
+        </w:rPr>
+        <w:t>хеш файла в шестнадцатеричном коде, с помощью которой и определяется уникальность файла.</w:t>
+      </w:r>
+    </w:p>
+    <w:p>
+      <w:pPr>
+        <w:ind w:firstLine="709"/>
+        <w:rPr>
+          <w:lang w:eastAsia="en-US"/>
+        </w:rPr>
+      </w:pPr>
+      <w:r>
+        <w:rPr>
+          <w:lang w:eastAsia="en-US"/>
+        </w:rPr>
+        <w:t xml:space="preserve">С помощью всего лишь двух полей можно реализовать систему поиска одинаковых файлов. Но если бы </w:t>
+      </w:r>
+      <w:proofErr w:type="spellStart"/>
+      <w:r>
+        <w:rPr>
+          <w:lang w:eastAsia="en-US"/>
+        </w:rPr>
+        <w:t>дублирующиеся</w:t>
+      </w:r>
+      <w:proofErr w:type="spellEnd"/>
+      <w:r>
+        <w:rPr>
+          <w:lang w:eastAsia="en-US"/>
+        </w:rPr>
+        <w:t xml:space="preserve"> </w:t>
+      </w:r>
+      <w:bookmarkStart w:id="16" w:name="_GoBack"/>
       <w:bookmarkEnd w:id="16"/>
+      <w:r>
+        <w:rPr>
+          <w:lang w:eastAsia="en-US"/>
+        </w:rPr>
+        <w:t xml:space="preserve">файлы никуда не записывались, то смысл этой структуры и утилиты в </w:t>
+      </w:r>
     </w:p>
     <w:p>
       <w:pPr>
@@ -5220,7 +5670,7 @@
           <w:rPr>
             <w:noProof/>
           </w:rPr>
-          <w:t>14</w:t>
+          <w:t>12</w:t>
         </w:r>
         <w:r>
           <w:fldChar w:fldCharType="end"/>
@@ -5264,6 +5714,232 @@
 <file path=word/numbering.xml><?xml version="1.0" encoding="utf-8"?>
 <w:numbering xmlns:wpc="http://schemas.microsoft.com/office/word/2010/wordprocessingCanvas" xmlns:mc="http://schemas.openxmlformats.org/markup-compatibility/2006" xmlns:o="urn:schemas-microsoft-com:office:office" xmlns:r="http://schemas.openxmlformats.org/officeDocument/2006/relationships" xmlns:m="http://schemas.openxmlformats.org/officeDocument/2006/math" xmlns:v="urn:schemas-microsoft-com:vml" xmlns:wp14="http://schemas.microsoft.com/office/word/2010/wordprocessingDrawing" xmlns:wp="http://schemas.openxmlformats.org/drawingml/2006/wordprocessingDrawing" xmlns:w10="urn:schemas-microsoft-com:office:word" xmlns:w="http://schemas.openxmlformats.org/wordprocessingml/2006/main" xmlns:w14="http://schemas.microsoft.com/office/word/2010/wordml" xmlns:w15="http://schemas.microsoft.com/office/word/2012/wordml" xmlns:wpg="http://schemas.microsoft.com/office/word/2010/wordprocessingGroup" xmlns:wpi="http://schemas.microsoft.com/office/word/2010/wordprocessingInk" xmlns:wne="http://schemas.microsoft.com/office/word/2006/wordml" xmlns:wps="http://schemas.microsoft.com/office/word/2010/wordprocessingShape" mc:Ignorable="w14 w15 wp14">
   <w:abstractNum w:abstractNumId="0">
+    <w:nsid w:val="189241E1"/>
+    <w:multiLevelType w:val="hybridMultilevel"/>
+    <w:tmpl w:val="3398BABC"/>
+    <w:lvl w:ilvl="0" w:tplc="04190001">
+      <w:start w:val="1"/>
+      <w:numFmt w:val="bullet"/>
+      <w:lvlText w:val=""/>
+      <w:lvlJc w:val="left"/>
+      <w:pPr>
+        <w:ind w:left="1287" w:hanging="360"/>
+      </w:pPr>
+      <w:rPr>
+        <w:rFonts w:ascii="Symbol" w:hAnsi="Symbol" w:hint="default"/>
+      </w:rPr>
+    </w:lvl>
+    <w:lvl w:ilvl="1" w:tplc="04190003" w:tentative="1">
+      <w:start w:val="1"/>
+      <w:numFmt w:val="bullet"/>
+      <w:lvlText w:val="o"/>
+      <w:lvlJc w:val="left"/>
+      <w:pPr>
+        <w:ind w:left="2007" w:hanging="360"/>
+      </w:pPr>
+      <w:rPr>
+        <w:rFonts w:ascii="Courier New" w:hAnsi="Courier New" w:cs="Courier New" w:hint="default"/>
+      </w:rPr>
+    </w:lvl>
+    <w:lvl w:ilvl="2" w:tplc="04190005" w:tentative="1">
+      <w:start w:val="1"/>
+      <w:numFmt w:val="bullet"/>
+      <w:lvlText w:val=""/>
+      <w:lvlJc w:val="left"/>
+      <w:pPr>
+        <w:ind w:left="2727" w:hanging="360"/>
+      </w:pPr>
+      <w:rPr>
+        <w:rFonts w:ascii="Wingdings" w:hAnsi="Wingdings" w:hint="default"/>
+      </w:rPr>
+    </w:lvl>
+    <w:lvl w:ilvl="3" w:tplc="04190001" w:tentative="1">
+      <w:start w:val="1"/>
+      <w:numFmt w:val="bullet"/>
+      <w:lvlText w:val=""/>
+      <w:lvlJc w:val="left"/>
+      <w:pPr>
+        <w:ind w:left="3447" w:hanging="360"/>
+      </w:pPr>
+      <w:rPr>
+        <w:rFonts w:ascii="Symbol" w:hAnsi="Symbol" w:hint="default"/>
+      </w:rPr>
+    </w:lvl>
+    <w:lvl w:ilvl="4" w:tplc="04190003" w:tentative="1">
+      <w:start w:val="1"/>
+      <w:numFmt w:val="bullet"/>
+      <w:lvlText w:val="o"/>
+      <w:lvlJc w:val="left"/>
+      <w:pPr>
+        <w:ind w:left="4167" w:hanging="360"/>
+      </w:pPr>
+      <w:rPr>
+        <w:rFonts w:ascii="Courier New" w:hAnsi="Courier New" w:cs="Courier New" w:hint="default"/>
+      </w:rPr>
+    </w:lvl>
+    <w:lvl w:ilvl="5" w:tplc="04190005" w:tentative="1">
+      <w:start w:val="1"/>
+      <w:numFmt w:val="bullet"/>
+      <w:lvlText w:val=""/>
+      <w:lvlJc w:val="left"/>
+      <w:pPr>
+        <w:ind w:left="4887" w:hanging="360"/>
+      </w:pPr>
+      <w:rPr>
+        <w:rFonts w:ascii="Wingdings" w:hAnsi="Wingdings" w:hint="default"/>
+      </w:rPr>
+    </w:lvl>
+    <w:lvl w:ilvl="6" w:tplc="04190001" w:tentative="1">
+      <w:start w:val="1"/>
+      <w:numFmt w:val="bullet"/>
+      <w:lvlText w:val=""/>
+      <w:lvlJc w:val="left"/>
+      <w:pPr>
+        <w:ind w:left="5607" w:hanging="360"/>
+      </w:pPr>
+      <w:rPr>
+        <w:rFonts w:ascii="Symbol" w:hAnsi="Symbol" w:hint="default"/>
+      </w:rPr>
+    </w:lvl>
+    <w:lvl w:ilvl="7" w:tplc="04190003" w:tentative="1">
+      <w:start w:val="1"/>
+      <w:numFmt w:val="bullet"/>
+      <w:lvlText w:val="o"/>
+      <w:lvlJc w:val="left"/>
+      <w:pPr>
+        <w:ind w:left="6327" w:hanging="360"/>
+      </w:pPr>
+      <w:rPr>
+        <w:rFonts w:ascii="Courier New" w:hAnsi="Courier New" w:cs="Courier New" w:hint="default"/>
+      </w:rPr>
+    </w:lvl>
+    <w:lvl w:ilvl="8" w:tplc="04190005" w:tentative="1">
+      <w:start w:val="1"/>
+      <w:numFmt w:val="bullet"/>
+      <w:lvlText w:val=""/>
+      <w:lvlJc w:val="left"/>
+      <w:pPr>
+        <w:ind w:left="7047" w:hanging="360"/>
+      </w:pPr>
+      <w:rPr>
+        <w:rFonts w:ascii="Wingdings" w:hAnsi="Wingdings" w:hint="default"/>
+      </w:rPr>
+    </w:lvl>
+  </w:abstractNum>
+  <w:abstractNum w:abstractNumId="1">
+    <w:nsid w:val="1B274C15"/>
+    <w:multiLevelType w:val="multilevel"/>
+    <w:tmpl w:val="FA4A898A"/>
+    <w:lvl w:ilvl="0">
+      <w:start w:val="3"/>
+      <w:numFmt w:val="decimal"/>
+      <w:lvlText w:val="%1"/>
+      <w:lvlJc w:val="left"/>
+      <w:pPr>
+        <w:ind w:left="375" w:hanging="375"/>
+      </w:pPr>
+      <w:rPr>
+        <w:rFonts w:hint="default"/>
+      </w:rPr>
+    </w:lvl>
+    <w:lvl w:ilvl="1">
+      <w:start w:val="2"/>
+      <w:numFmt w:val="decimal"/>
+      <w:lvlText w:val="%1.%2"/>
+      <w:lvlJc w:val="left"/>
+      <w:pPr>
+        <w:ind w:left="942" w:hanging="375"/>
+      </w:pPr>
+      <w:rPr>
+        <w:rFonts w:hint="default"/>
+      </w:rPr>
+    </w:lvl>
+    <w:lvl w:ilvl="2">
+      <w:start w:val="1"/>
+      <w:numFmt w:val="decimal"/>
+      <w:lvlText w:val="%1.%2.%3"/>
+      <w:lvlJc w:val="left"/>
+      <w:pPr>
+        <w:ind w:left="1854" w:hanging="720"/>
+      </w:pPr>
+      <w:rPr>
+        <w:rFonts w:hint="default"/>
+      </w:rPr>
+    </w:lvl>
+    <w:lvl w:ilvl="3">
+      <w:start w:val="1"/>
+      <w:numFmt w:val="decimal"/>
+      <w:lvlText w:val="%1.%2.%3.%4"/>
+      <w:lvlJc w:val="left"/>
+      <w:pPr>
+        <w:ind w:left="2781" w:hanging="1080"/>
+      </w:pPr>
+      <w:rPr>
+        <w:rFonts w:hint="default"/>
+      </w:rPr>
+    </w:lvl>
+    <w:lvl w:ilvl="4">
+      <w:start w:val="1"/>
+      <w:numFmt w:val="decimal"/>
+      <w:lvlText w:val="%1.%2.%3.%4.%5"/>
+      <w:lvlJc w:val="left"/>
+      <w:pPr>
+        <w:ind w:left="3348" w:hanging="1080"/>
+      </w:pPr>
+      <w:rPr>
+        <w:rFonts w:hint="default"/>
+      </w:rPr>
+    </w:lvl>
+    <w:lvl w:ilvl="5">
+      <w:start w:val="1"/>
+      <w:numFmt w:val="decimal"/>
+      <w:lvlText w:val="%1.%2.%3.%4.%5.%6"/>
+      <w:lvlJc w:val="left"/>
+      <w:pPr>
+        <w:ind w:left="4275" w:hanging="1440"/>
+      </w:pPr>
+      <w:rPr>
+        <w:rFonts w:hint="default"/>
+      </w:rPr>
+    </w:lvl>
+    <w:lvl w:ilvl="6">
+      <w:start w:val="1"/>
+      <w:numFmt w:val="decimal"/>
+      <w:lvlText w:val="%1.%2.%3.%4.%5.%6.%7"/>
+      <w:lvlJc w:val="left"/>
+      <w:pPr>
+        <w:ind w:left="4842" w:hanging="1440"/>
+      </w:pPr>
+      <w:rPr>
+        <w:rFonts w:hint="default"/>
+      </w:rPr>
+    </w:lvl>
+    <w:lvl w:ilvl="7">
+      <w:start w:val="1"/>
+      <w:numFmt w:val="decimal"/>
+      <w:lvlText w:val="%1.%2.%3.%4.%5.%6.%7.%8"/>
+      <w:lvlJc w:val="left"/>
+      <w:pPr>
+        <w:ind w:left="5769" w:hanging="1800"/>
+      </w:pPr>
+      <w:rPr>
+        <w:rFonts w:hint="default"/>
+      </w:rPr>
+    </w:lvl>
+    <w:lvl w:ilvl="8">
+      <w:start w:val="1"/>
+      <w:numFmt w:val="decimal"/>
+      <w:lvlText w:val="%1.%2.%3.%4.%5.%6.%7.%8.%9"/>
+      <w:lvlJc w:val="left"/>
+      <w:pPr>
+        <w:ind w:left="6696" w:hanging="2160"/>
+      </w:pPr>
+      <w:rPr>
+        <w:rFonts w:hint="default"/>
+      </w:rPr>
+    </w:lvl>
+  </w:abstractNum>
+  <w:abstractNum w:abstractNumId="2">
     <w:nsid w:val="25C52792"/>
     <w:multiLevelType w:val="multilevel"/>
     <w:tmpl w:val="6A70D7BC"/>
@@ -5376,7 +6052,7 @@
       </w:rPr>
     </w:lvl>
   </w:abstractNum>
-  <w:abstractNum w:abstractNumId="1">
+  <w:abstractNum w:abstractNumId="3">
     <w:nsid w:val="30BB2B6D"/>
     <w:multiLevelType w:val="multilevel"/>
     <w:tmpl w:val="6520DF18"/>
@@ -5497,7 +6173,7 @@
       </w:rPr>
     </w:lvl>
   </w:abstractNum>
-  <w:abstractNum w:abstractNumId="2">
+  <w:abstractNum w:abstractNumId="4">
     <w:nsid w:val="32CB527D"/>
     <w:multiLevelType w:val="multilevel"/>
     <w:tmpl w:val="6520DF18"/>
@@ -5618,7 +6294,7 @@
       </w:rPr>
     </w:lvl>
   </w:abstractNum>
-  <w:abstractNum w:abstractNumId="3">
+  <w:abstractNum w:abstractNumId="5">
     <w:nsid w:val="343E6083"/>
     <w:multiLevelType w:val="hybridMultilevel"/>
     <w:tmpl w:val="9F82B8E2"/>
@@ -5731,7 +6407,120 @@
       </w:rPr>
     </w:lvl>
   </w:abstractNum>
-  <w:abstractNum w:abstractNumId="4">
+  <w:abstractNum w:abstractNumId="6">
+    <w:nsid w:val="3B322478"/>
+    <w:multiLevelType w:val="multilevel"/>
+    <w:tmpl w:val="73C49052"/>
+    <w:lvl w:ilvl="0">
+      <w:start w:val="3"/>
+      <w:numFmt w:val="decimal"/>
+      <w:lvlText w:val="%1"/>
+      <w:lvlJc w:val="left"/>
+      <w:pPr>
+        <w:ind w:left="375" w:hanging="375"/>
+      </w:pPr>
+      <w:rPr>
+        <w:rFonts w:hint="default"/>
+      </w:rPr>
+    </w:lvl>
+    <w:lvl w:ilvl="1">
+      <w:start w:val="1"/>
+      <w:numFmt w:val="decimal"/>
+      <w:lvlText w:val="%1.%2"/>
+      <w:lvlJc w:val="left"/>
+      <w:pPr>
+        <w:ind w:left="942" w:hanging="375"/>
+      </w:pPr>
+      <w:rPr>
+        <w:rFonts w:hint="default"/>
+      </w:rPr>
+    </w:lvl>
+    <w:lvl w:ilvl="2">
+      <w:start w:val="1"/>
+      <w:numFmt w:val="decimal"/>
+      <w:lvlText w:val="%1.%2.%3"/>
+      <w:lvlJc w:val="left"/>
+      <w:pPr>
+        <w:ind w:left="1854" w:hanging="720"/>
+      </w:pPr>
+      <w:rPr>
+        <w:rFonts w:hint="default"/>
+      </w:rPr>
+    </w:lvl>
+    <w:lvl w:ilvl="3">
+      <w:start w:val="1"/>
+      <w:numFmt w:val="decimal"/>
+      <w:lvlText w:val="%1.%2.%3.%4"/>
+      <w:lvlJc w:val="left"/>
+      <w:pPr>
+        <w:ind w:left="2781" w:hanging="1080"/>
+      </w:pPr>
+      <w:rPr>
+        <w:rFonts w:hint="default"/>
+      </w:rPr>
+    </w:lvl>
+    <w:lvl w:ilvl="4">
+      <w:start w:val="1"/>
+      <w:numFmt w:val="decimal"/>
+      <w:lvlText w:val="%1.%2.%3.%4.%5"/>
+      <w:lvlJc w:val="left"/>
+      <w:pPr>
+        <w:ind w:left="3348" w:hanging="1080"/>
+      </w:pPr>
+      <w:rPr>
+        <w:rFonts w:hint="default"/>
+      </w:rPr>
+    </w:lvl>
+    <w:lvl w:ilvl="5">
+      <w:start w:val="1"/>
+      <w:numFmt w:val="decimal"/>
+      <w:lvlText w:val="%1.%2.%3.%4.%5.%6"/>
+      <w:lvlJc w:val="left"/>
+      <w:pPr>
+        <w:ind w:left="4275" w:hanging="1440"/>
+      </w:pPr>
+      <w:rPr>
+        <w:rFonts w:hint="default"/>
+      </w:rPr>
+    </w:lvl>
+    <w:lvl w:ilvl="6">
+      <w:start w:val="1"/>
+      <w:numFmt w:val="decimal"/>
+      <w:lvlText w:val="%1.%2.%3.%4.%5.%6.%7"/>
+      <w:lvlJc w:val="left"/>
+      <w:pPr>
+        <w:ind w:left="4842" w:hanging="1440"/>
+      </w:pPr>
+      <w:rPr>
+        <w:rFonts w:hint="default"/>
+      </w:rPr>
+    </w:lvl>
+    <w:lvl w:ilvl="7">
+      <w:start w:val="1"/>
+      <w:numFmt w:val="decimal"/>
+      <w:lvlText w:val="%1.%2.%3.%4.%5.%6.%7.%8"/>
+      <w:lvlJc w:val="left"/>
+      <w:pPr>
+        <w:ind w:left="5769" w:hanging="1800"/>
+      </w:pPr>
+      <w:rPr>
+        <w:rFonts w:hint="default"/>
+      </w:rPr>
+    </w:lvl>
+    <w:lvl w:ilvl="8">
+      <w:start w:val="1"/>
+      <w:numFmt w:val="decimal"/>
+      <w:lvlText w:val="%1.%2.%3.%4.%5.%6.%7.%8.%9"/>
+      <w:lvlJc w:val="left"/>
+      <w:pPr>
+        <w:ind w:left="6696" w:hanging="2160"/>
+      </w:pPr>
+      <w:rPr>
+        <w:rFonts w:hint="default"/>
+      </w:rPr>
+    </w:lvl>
+  </w:abstractNum>
+  <w:abstractNum w:abstractNumId="7">
     <w:nsid w:val="3D900402"/>
     <w:multiLevelType w:val="hybridMultilevel"/>
     <w:tmpl w:val="EBF0E3A4"/>
@@ -5844,7 +6633,120 @@
       </w:rPr>
     </w:lvl>
   </w:abstractNum>
-  <w:abstractNum w:abstractNumId="5">
+  <w:abstractNum w:abstractNumId="8">
+    <w:nsid w:val="3F2B12B5"/>
+    <w:multiLevelType w:val="hybridMultilevel"/>
+    <w:tmpl w:val="BB8EE73C"/>
+    <w:lvl w:ilvl="0" w:tplc="3E92C14A">
+      <w:start w:val="3"/>
+      <w:numFmt w:val="bullet"/>
+      <w:lvlText w:val="–"/>
+      <w:lvlJc w:val="left"/>
+      <w:pPr>
+        <w:ind w:left="1068" w:hanging="360"/>
+      </w:pPr>
+      <w:rPr>
+        <w:rFonts w:ascii="Times New Roman" w:eastAsiaTheme="minorEastAsia" w:hAnsi="Times New Roman" w:cs="Times New Roman" w:hint="default"/>
+      </w:rPr>
+    </w:lvl>
+    <w:lvl w:ilvl="1" w:tplc="04190003" w:tentative="1">
+      <w:start w:val="1"/>
+      <w:numFmt w:val="bullet"/>
+      <w:lvlText w:val="o"/>
+      <w:lvlJc w:val="left"/>
+      <w:pPr>
+        <w:ind w:left="1788" w:hanging="360"/>
+      </w:pPr>
+      <w:rPr>
+        <w:rFonts w:ascii="Courier New" w:hAnsi="Courier New" w:cs="Courier New" w:hint="default"/>
+      </w:rPr>
+    </w:lvl>
+    <w:lvl w:ilvl="2" w:tplc="04190005" w:tentative="1">
+      <w:start w:val="1"/>
+      <w:numFmt w:val="bullet"/>
+      <w:lvlText w:val=""/>
+      <w:lvlJc w:val="left"/>
+      <w:pPr>
+        <w:ind w:left="2508" w:hanging="360"/>
+      </w:pPr>
+      <w:rPr>
+        <w:rFonts w:ascii="Wingdings" w:hAnsi="Wingdings" w:hint="default"/>
+      </w:rPr>
+    </w:lvl>
+    <w:lvl w:ilvl="3" w:tplc="04190001" w:tentative="1">
+      <w:start w:val="1"/>
+      <w:numFmt w:val="bullet"/>
+      <w:lvlText w:val=""/>
+      <w:lvlJc w:val="left"/>
+      <w:pPr>
+        <w:ind w:left="3228" w:hanging="360"/>
+      </w:pPr>
+      <w:rPr>
+        <w:rFonts w:ascii="Symbol" w:hAnsi="Symbol" w:hint="default"/>
+      </w:rPr>
+    </w:lvl>
+    <w:lvl w:ilvl="4" w:tplc="04190003" w:tentative="1">
+      <w:start w:val="1"/>
+      <w:numFmt w:val="bullet"/>
+      <w:lvlText w:val="o"/>
+      <w:lvlJc w:val="left"/>
+      <w:pPr>
+        <w:ind w:left="3948" w:hanging="360"/>
+      </w:pPr>
+      <w:rPr>
+        <w:rFonts w:ascii="Courier New" w:hAnsi="Courier New" w:cs="Courier New" w:hint="default"/>
+      </w:rPr>
+    </w:lvl>
+    <w:lvl w:ilvl="5" w:tplc="04190005" w:tentative="1">
+      <w:start w:val="1"/>
+      <w:numFmt w:val="bullet"/>
+      <w:lvlText w:val=""/>
+      <w:lvlJc w:val="left"/>
+      <w:pPr>
+        <w:ind w:left="4668" w:hanging="360"/>
+      </w:pPr>
+      <w:rPr>
+        <w:rFonts w:ascii="Wingdings" w:hAnsi="Wingdings" w:hint="default"/>
+      </w:rPr>
+    </w:lvl>
+    <w:lvl w:ilvl="6" w:tplc="04190001" w:tentative="1">
+      <w:start w:val="1"/>
+      <w:numFmt w:val="bullet"/>
+      <w:lvlText w:val=""/>
+      <w:lvlJc w:val="left"/>
+      <w:pPr>
+        <w:ind w:left="5388" w:hanging="360"/>
+      </w:pPr>
+      <w:rPr>
+        <w:rFonts w:ascii="Symbol" w:hAnsi="Symbol" w:hint="default"/>
+      </w:rPr>
+    </w:lvl>
+    <w:lvl w:ilvl="7" w:tplc="04190003" w:tentative="1">
+      <w:start w:val="1"/>
+      <w:numFmt w:val="bullet"/>
+      <w:lvlText w:val="o"/>
+      <w:lvlJc w:val="left"/>
+      <w:pPr>
+        <w:ind w:left="6108" w:hanging="360"/>
+      </w:pPr>
+      <w:rPr>
+        <w:rFonts w:ascii="Courier New" w:hAnsi="Courier New" w:cs="Courier New" w:hint="default"/>
+      </w:rPr>
+    </w:lvl>
+    <w:lvl w:ilvl="8" w:tplc="04190005" w:tentative="1">
+      <w:start w:val="1"/>
+      <w:numFmt w:val="bullet"/>
+      <w:lvlText w:val=""/>
+      <w:lvlJc w:val="left"/>
+      <w:pPr>
+        <w:ind w:left="6828" w:hanging="360"/>
+      </w:pPr>
+      <w:rPr>
+        <w:rFonts w:ascii="Wingdings" w:hAnsi="Wingdings" w:hint="default"/>
+      </w:rPr>
+    </w:lvl>
+  </w:abstractNum>
+  <w:abstractNum w:abstractNumId="9">
     <w:nsid w:val="42463709"/>
     <w:multiLevelType w:val="hybridMultilevel"/>
     <w:tmpl w:val="46A6AD5E"/>
@@ -5957,7 +6859,7 @@
       </w:rPr>
     </w:lvl>
   </w:abstractNum>
-  <w:abstractNum w:abstractNumId="6">
+  <w:abstractNum w:abstractNumId="10">
     <w:nsid w:val="491C0AFC"/>
     <w:multiLevelType w:val="hybridMultilevel"/>
     <w:tmpl w:val="897CC952"/>
@@ -6046,7 +6948,7 @@
       </w:pPr>
     </w:lvl>
   </w:abstractNum>
-  <w:abstractNum w:abstractNumId="7">
+  <w:abstractNum w:abstractNumId="11">
     <w:nsid w:val="53BF02E1"/>
     <w:multiLevelType w:val="hybridMultilevel"/>
     <w:tmpl w:val="29A288C0"/>
@@ -6136,7 +7038,7 @@
       </w:pPr>
     </w:lvl>
   </w:abstractNum>
-  <w:abstractNum w:abstractNumId="8">
+  <w:abstractNum w:abstractNumId="12">
     <w:nsid w:val="66580627"/>
     <w:multiLevelType w:val="hybridMultilevel"/>
     <w:tmpl w:val="C0287A3A"/>
@@ -6249,7 +7151,120 @@
       </w:rPr>
     </w:lvl>
   </w:abstractNum>
-  <w:abstractNum w:abstractNumId="9">
+  <w:abstractNum w:abstractNumId="13">
+    <w:nsid w:val="6B0F5A27"/>
+    <w:multiLevelType w:val="hybridMultilevel"/>
+    <w:tmpl w:val="96BAC796"/>
+    <w:lvl w:ilvl="0" w:tplc="04190001">
+      <w:start w:val="1"/>
+      <w:numFmt w:val="bullet"/>
+      <w:lvlText w:val=""/>
+      <w:lvlJc w:val="left"/>
+      <w:pPr>
+        <w:ind w:left="1287" w:hanging="360"/>
+      </w:pPr>
+      <w:rPr>
+        <w:rFonts w:ascii="Symbol" w:hAnsi="Symbol" w:hint="default"/>
+      </w:rPr>
+    </w:lvl>
+    <w:lvl w:ilvl="1" w:tplc="04190003" w:tentative="1">
+      <w:start w:val="1"/>
+      <w:numFmt w:val="bullet"/>
+      <w:lvlText w:val="o"/>
+      <w:lvlJc w:val="left"/>
+      <w:pPr>
+        <w:ind w:left="2007" w:hanging="360"/>
+      </w:pPr>
+      <w:rPr>
+        <w:rFonts w:ascii="Courier New" w:hAnsi="Courier New" w:cs="Courier New" w:hint="default"/>
+      </w:rPr>
+    </w:lvl>
+    <w:lvl w:ilvl="2" w:tplc="04190005" w:tentative="1">
+      <w:start w:val="1"/>
+      <w:numFmt w:val="bullet"/>
+      <w:lvlText w:val=""/>
+      <w:lvlJc w:val="left"/>
+      <w:pPr>
+        <w:ind w:left="2727" w:hanging="360"/>
+      </w:pPr>
+      <w:rPr>
+        <w:rFonts w:ascii="Wingdings" w:hAnsi="Wingdings" w:hint="default"/>
+      </w:rPr>
+    </w:lvl>
+    <w:lvl w:ilvl="3" w:tplc="04190001" w:tentative="1">
+      <w:start w:val="1"/>
+      <w:numFmt w:val="bullet"/>
+      <w:lvlText w:val=""/>
+      <w:lvlJc w:val="left"/>
+      <w:pPr>
+        <w:ind w:left="3447" w:hanging="360"/>
+      </w:pPr>
+      <w:rPr>
+        <w:rFonts w:ascii="Symbol" w:hAnsi="Symbol" w:hint="default"/>
+      </w:rPr>
+    </w:lvl>
+    <w:lvl w:ilvl="4" w:tplc="04190003" w:tentative="1">
+      <w:start w:val="1"/>
+      <w:numFmt w:val="bullet"/>
+      <w:lvlText w:val="o"/>
+      <w:lvlJc w:val="left"/>
+      <w:pPr>
+        <w:ind w:left="4167" w:hanging="360"/>
+      </w:pPr>
+      <w:rPr>
+        <w:rFonts w:ascii="Courier New" w:hAnsi="Courier New" w:cs="Courier New" w:hint="default"/>
+      </w:rPr>
+    </w:lvl>
+    <w:lvl w:ilvl="5" w:tplc="04190005" w:tentative="1">
+      <w:start w:val="1"/>
+      <w:numFmt w:val="bullet"/>
+      <w:lvlText w:val=""/>
+      <w:lvlJc w:val="left"/>
+      <w:pPr>
+        <w:ind w:left="4887" w:hanging="360"/>
+      </w:pPr>
+      <w:rPr>
+        <w:rFonts w:ascii="Wingdings" w:hAnsi="Wingdings" w:hint="default"/>
+      </w:rPr>
+    </w:lvl>
+    <w:lvl w:ilvl="6" w:tplc="04190001" w:tentative="1">
+      <w:start w:val="1"/>
+      <w:numFmt w:val="bullet"/>
+      <w:lvlText w:val=""/>
+      <w:lvlJc w:val="left"/>
+      <w:pPr>
+        <w:ind w:left="5607" w:hanging="360"/>
+      </w:pPr>
+      <w:rPr>
+        <w:rFonts w:ascii="Symbol" w:hAnsi="Symbol" w:hint="default"/>
+      </w:rPr>
+    </w:lvl>
+    <w:lvl w:ilvl="7" w:tplc="04190003" w:tentative="1">
+      <w:start w:val="1"/>
+      <w:numFmt w:val="bullet"/>
+      <w:lvlText w:val="o"/>
+      <w:lvlJc w:val="left"/>
+      <w:pPr>
+        <w:ind w:left="6327" w:hanging="360"/>
+      </w:pPr>
+      <w:rPr>
+        <w:rFonts w:ascii="Courier New" w:hAnsi="Courier New" w:cs="Courier New" w:hint="default"/>
+      </w:rPr>
+    </w:lvl>
+    <w:lvl w:ilvl="8" w:tplc="04190005" w:tentative="1">
+      <w:start w:val="1"/>
+      <w:numFmt w:val="bullet"/>
+      <w:lvlText w:val=""/>
+      <w:lvlJc w:val="left"/>
+      <w:pPr>
+        <w:ind w:left="7047" w:hanging="360"/>
+      </w:pPr>
+      <w:rPr>
+        <w:rFonts w:ascii="Wingdings" w:hAnsi="Wingdings" w:hint="default"/>
+      </w:rPr>
+    </w:lvl>
+  </w:abstractNum>
+  <w:abstractNum w:abstractNumId="14">
     <w:nsid w:val="70652CBE"/>
     <w:multiLevelType w:val="multilevel"/>
     <w:tmpl w:val="509CED62"/>
@@ -6362,7 +7377,7 @@
       </w:rPr>
     </w:lvl>
   </w:abstractNum>
-  <w:abstractNum w:abstractNumId="10">
+  <w:abstractNum w:abstractNumId="15">
     <w:nsid w:val="7DC669A4"/>
     <w:multiLevelType w:val="hybridMultilevel"/>
     <w:tmpl w:val="041AC400"/>
@@ -6452,37 +7467,52 @@
     </w:lvl>
   </w:abstractNum>
   <w:num w:numId="1">
+    <w:abstractNumId w:val="3"/>
+  </w:num>
+  <w:num w:numId="2">
+    <w:abstractNumId w:val="10"/>
+  </w:num>
+  <w:num w:numId="3">
+    <w:abstractNumId w:val="11"/>
+  </w:num>
+  <w:num w:numId="4">
+    <w:abstractNumId w:val="2"/>
+  </w:num>
+  <w:num w:numId="5">
+    <w:abstractNumId w:val="12"/>
+  </w:num>
+  <w:num w:numId="6">
+    <w:abstractNumId w:val="5"/>
+  </w:num>
+  <w:num w:numId="7">
+    <w:abstractNumId w:val="9"/>
+  </w:num>
+  <w:num w:numId="8">
+    <w:abstractNumId w:val="7"/>
+  </w:num>
+  <w:num w:numId="9">
+    <w:abstractNumId w:val="4"/>
+  </w:num>
+  <w:num w:numId="10">
+    <w:abstractNumId w:val="14"/>
+  </w:num>
+  <w:num w:numId="11">
+    <w:abstractNumId w:val="15"/>
+  </w:num>
+  <w:num w:numId="12">
+    <w:abstractNumId w:val="0"/>
+  </w:num>
+  <w:num w:numId="13">
+    <w:abstractNumId w:val="13"/>
+  </w:num>
+  <w:num w:numId="14">
+    <w:abstractNumId w:val="6"/>
+  </w:num>
+  <w:num w:numId="15">
     <w:abstractNumId w:val="1"/>
   </w:num>
-  <w:num w:numId="2">
-    <w:abstractNumId w:val="6"/>
-  </w:num>
-  <w:num w:numId="3">
-    <w:abstractNumId w:val="7"/>
-  </w:num>
-  <w:num w:numId="4">
-    <w:abstractNumId w:val="0"/>
-  </w:num>
-  <w:num w:numId="5">
+  <w:num w:numId="16">
     <w:abstractNumId w:val="8"/>
-  </w:num>
-  <w:num w:numId="6">
-    <w:abstractNumId w:val="3"/>
-  </w:num>
-  <w:num w:numId="7">
-    <w:abstractNumId w:val="5"/>
-  </w:num>
-  <w:num w:numId="8">
-    <w:abstractNumId w:val="4"/>
-  </w:num>
-  <w:num w:numId="9">
-    <w:abstractNumId w:val="2"/>
-  </w:num>
-  <w:num w:numId="10">
-    <w:abstractNumId w:val="9"/>
-  </w:num>
-  <w:num w:numId="11">
-    <w:abstractNumId w:val="10"/>
   </w:num>
 </w:numbering>
 </file>

</xml_diff>

<commit_message>
Add list of documents
</commit_message>
<xml_diff>
--- a/SPO_CourseWork/Notes/Пояснительная записка.docx
+++ b/SPO_CourseWork/Notes/Пояснительная записка.docx
@@ -12,6 +12,8 @@
           <w:szCs w:val="28"/>
         </w:rPr>
       </w:pPr>
+      <w:bookmarkStart w:id="0" w:name="_GoBack"/>
+      <w:bookmarkEnd w:id="0"/>
       <w:r>
         <w:rPr>
           <w:color w:val="000000"/>
@@ -219,39 +221,14 @@
           <w:sz w:val="28"/>
           <w:szCs w:val="28"/>
         </w:rPr>
-        <w:t xml:space="preserve">УТИЛИТА ПОИСКОВ ОДИНАКОВЫХ ФАЙЛОВ </w:t>
+        <w:t>УТИ</w:t>
       </w:r>
       <w:r>
         <w:rPr>
           <w:sz w:val="28"/>
           <w:szCs w:val="28"/>
         </w:rPr>
-        <w:br/>
-        <w:t xml:space="preserve">(аналог </w:t>
-      </w:r>
-      <w:proofErr w:type="spellStart"/>
-      <w:r>
-        <w:rPr>
-          <w:sz w:val="28"/>
-          <w:szCs w:val="28"/>
-          <w:lang w:val="en-US"/>
-        </w:rPr>
-        <w:t>fdupes</w:t>
-      </w:r>
-      <w:proofErr w:type="spellEnd"/>
-      <w:r>
-        <w:rPr>
-          <w:sz w:val="28"/>
-          <w:szCs w:val="28"/>
-        </w:rPr>
-        <w:t xml:space="preserve">, </w:t>
-      </w:r>
-      <w:r>
-        <w:rPr>
-          <w:sz w:val="28"/>
-          <w:szCs w:val="28"/>
-        </w:rPr>
-        <w:t>но с фильтрацией по именам и типам)</w:t>
+        <w:t xml:space="preserve">ЛИТА ПОИСКОВ ОДИНАКОВЫХ ФАЙЛОВ </w:t>
       </w:r>
     </w:p>
     <w:p>
@@ -269,21 +246,31 @@
           <w:sz w:val="28"/>
           <w:szCs w:val="28"/>
         </w:rPr>
-        <w:t>БГУИР КР 1-40 02 01</w:t>
-      </w:r>
+        <w:t xml:space="preserve">(аналог </w:t>
+      </w:r>
+      <w:proofErr w:type="spellStart"/>
       <w:r>
         <w:rPr>
           <w:sz w:val="28"/>
           <w:szCs w:val="28"/>
-        </w:rPr>
-        <w:t xml:space="preserve"> </w:t>
-      </w:r>
+          <w:lang w:val="en-US"/>
+        </w:rPr>
+        <w:t>fdupes</w:t>
+      </w:r>
+      <w:proofErr w:type="spellEnd"/>
       <w:r>
         <w:rPr>
           <w:sz w:val="28"/>
           <w:szCs w:val="28"/>
         </w:rPr>
-        <w:t>306 ПЗ</w:t>
+        <w:t xml:space="preserve">, </w:t>
+      </w:r>
+      <w:r>
+        <w:rPr>
+          <w:sz w:val="28"/>
+          <w:szCs w:val="28"/>
+        </w:rPr>
+        <w:t>но с фильтрацией по именам и типам)</w:t>
       </w:r>
     </w:p>
     <w:p>
@@ -296,6 +283,27 @@
           <w:szCs w:val="28"/>
         </w:rPr>
       </w:pPr>
+      <w:r>
+        <w:rPr>
+          <w:sz w:val="28"/>
+          <w:szCs w:val="28"/>
+        </w:rPr>
+        <w:t>БГУИР КР 1-40 02 01</w:t>
+      </w:r>
+      <w:r>
+        <w:rPr>
+          <w:sz w:val="28"/>
+          <w:szCs w:val="28"/>
+        </w:rPr>
+        <w:t xml:space="preserve"> </w:t>
+      </w:r>
+      <w:r>
+        <w:rPr>
+          <w:sz w:val="28"/>
+          <w:szCs w:val="28"/>
+        </w:rPr>
+        <w:t>306 ПЗ</w:t>
+      </w:r>
     </w:p>
     <w:p>
       <w:pPr>
@@ -345,16 +353,27 @@
       <w:pPr>
         <w:pStyle w:val="a4"/>
         <w:spacing w:before="0" w:beforeAutospacing="0" w:after="0" w:afterAutospacing="0"/>
+        <w:jc w:val="center"/>
         <w:rPr>
           <w:sz w:val="28"/>
           <w:szCs w:val="28"/>
         </w:rPr>
       </w:pPr>
-      <w:r>
+    </w:p>
+    <w:p>
+      <w:pPr>
+        <w:pStyle w:val="a4"/>
+        <w:spacing w:before="0" w:beforeAutospacing="0" w:after="0" w:afterAutospacing="0"/>
         <w:rPr>
           <w:sz w:val="28"/>
           <w:szCs w:val="28"/>
         </w:rPr>
+      </w:pPr>
+      <w:r>
+        <w:rPr>
+          <w:sz w:val="28"/>
+          <w:szCs w:val="28"/>
+        </w:rPr>
         <w:t xml:space="preserve">Студент: </w:t>
       </w:r>
       <w:r>
@@ -405,6 +424,13 @@
           <w:szCs w:val="28"/>
         </w:rPr>
         <w:tab/>
+      </w:r>
+      <w:r>
+        <w:rPr>
+          <w:sz w:val="28"/>
+          <w:szCs w:val="28"/>
+        </w:rPr>
+        <w:t xml:space="preserve">    </w:t>
       </w:r>
       <w:r>
         <w:rPr>
@@ -852,7 +878,7 @@
           <w:r>
             <w:fldChar w:fldCharType="separate"/>
           </w:r>
-          <w:hyperlink w:anchor="_Toc102919569" w:history="1">
+          <w:hyperlink w:anchor="_Toc103099799" w:history="1">
             <w:r>
               <w:rPr>
                 <w:rStyle w:val="a9"/>
@@ -875,7 +901,7 @@
               <w:rPr>
                 <w:webHidden/>
               </w:rPr>
-              <w:instrText xml:space="preserve"> PAGEREF _Toc102919569 \h </w:instrText>
+              <w:instrText xml:space="preserve"> PAGEREF _Toc103099799 \h </w:instrText>
             </w:r>
             <w:r>
               <w:rPr>
@@ -911,7 +937,7 @@
               <w:szCs w:val="22"/>
             </w:rPr>
           </w:pPr>
-          <w:hyperlink w:anchor="_Toc102919570" w:history="1">
+          <w:hyperlink w:anchor="_Toc103099800" w:history="1">
             <w:r>
               <w:rPr>
                 <w:rStyle w:val="a9"/>
@@ -948,7 +974,7 @@
               <w:rPr>
                 <w:webHidden/>
               </w:rPr>
-              <w:instrText xml:space="preserve"> PAGEREF _Toc102919570 \h </w:instrText>
+              <w:instrText xml:space="preserve"> PAGEREF _Toc103099800 \h </w:instrText>
             </w:r>
             <w:r>
               <w:rPr>
@@ -984,7 +1010,7 @@
               <w:szCs w:val="22"/>
             </w:rPr>
           </w:pPr>
-          <w:hyperlink w:anchor="_Toc102919571" w:history="1">
+          <w:hyperlink w:anchor="_Toc103099801" w:history="1">
             <w:r>
               <w:rPr>
                 <w:rStyle w:val="a9"/>
@@ -1021,7 +1047,7 @@
               <w:rPr>
                 <w:webHidden/>
               </w:rPr>
-              <w:instrText xml:space="preserve"> PAGEREF _Toc102919571 \h </w:instrText>
+              <w:instrText xml:space="preserve"> PAGEREF _Toc103099801 \h </w:instrText>
             </w:r>
             <w:r>
               <w:rPr>
@@ -1061,7 +1087,7 @@
               <w:szCs w:val="22"/>
             </w:rPr>
           </w:pPr>
-          <w:hyperlink w:anchor="_Toc102919572" w:history="1">
+          <w:hyperlink w:anchor="_Toc103099802" w:history="1">
             <w:r>
               <w:rPr>
                 <w:rStyle w:val="a9"/>
@@ -1088,7 +1114,7 @@
                 <w:noProof/>
                 <w:webHidden/>
               </w:rPr>
-              <w:instrText xml:space="preserve"> PAGEREF _Toc102919572 \h </w:instrText>
+              <w:instrText xml:space="preserve"> PAGEREF _Toc103099802 \h </w:instrText>
             </w:r>
             <w:r>
               <w:rPr>
@@ -1132,7 +1158,7 @@
               <w:szCs w:val="22"/>
             </w:rPr>
           </w:pPr>
-          <w:hyperlink w:anchor="_Toc102919573" w:history="1">
+          <w:hyperlink w:anchor="_Toc103099803" w:history="1">
             <w:r>
               <w:rPr>
                 <w:rStyle w:val="a9"/>
@@ -1160,7 +1186,7 @@
                 <w:noProof/>
                 <w:webHidden/>
               </w:rPr>
-              <w:instrText xml:space="preserve"> PAGEREF _Toc102919573 \h </w:instrText>
+              <w:instrText xml:space="preserve"> PAGEREF _Toc103099803 \h </w:instrText>
             </w:r>
             <w:r>
               <w:rPr>
@@ -1203,7 +1229,7 @@
               <w:sz w:val="22"/>
             </w:rPr>
           </w:pPr>
-          <w:hyperlink w:anchor="_Toc102919574" w:history="1">
+          <w:hyperlink w:anchor="_Toc103099804" w:history="1">
             <w:r>
               <w:rPr>
                 <w:rStyle w:val="a9"/>
@@ -1230,7 +1256,7 @@
                 <w:noProof/>
                 <w:webHidden/>
               </w:rPr>
-              <w:instrText xml:space="preserve"> PAGEREF _Toc102919574 \h </w:instrText>
+              <w:instrText xml:space="preserve"> PAGEREF _Toc103099804 \h </w:instrText>
             </w:r>
             <w:r>
               <w:rPr>
@@ -1273,7 +1299,7 @@
               <w:sz w:val="22"/>
             </w:rPr>
           </w:pPr>
-          <w:hyperlink w:anchor="_Toc102919575" w:history="1">
+          <w:hyperlink w:anchor="_Toc103099805" w:history="1">
             <w:r>
               <w:rPr>
                 <w:rStyle w:val="a9"/>
@@ -1300,7 +1326,7 @@
                 <w:noProof/>
                 <w:webHidden/>
               </w:rPr>
-              <w:instrText xml:space="preserve"> PAGEREF _Toc102919575 \h </w:instrText>
+              <w:instrText xml:space="preserve"> PAGEREF _Toc103099805 \h </w:instrText>
             </w:r>
             <w:r>
               <w:rPr>
@@ -1343,7 +1369,7 @@
               <w:sz w:val="22"/>
             </w:rPr>
           </w:pPr>
-          <w:hyperlink w:anchor="_Toc102919576" w:history="1">
+          <w:hyperlink w:anchor="_Toc103099806" w:history="1">
             <w:r>
               <w:rPr>
                 <w:rStyle w:val="a9"/>
@@ -1370,7 +1396,7 @@
                 <w:noProof/>
                 <w:webHidden/>
               </w:rPr>
-              <w:instrText xml:space="preserve"> PAGEREF _Toc102919576 \h </w:instrText>
+              <w:instrText xml:space="preserve"> PAGEREF _Toc103099806 \h </w:instrText>
             </w:r>
             <w:r>
               <w:rPr>
@@ -1413,7 +1439,7 @@
               <w:sz w:val="22"/>
             </w:rPr>
           </w:pPr>
-          <w:hyperlink w:anchor="_Toc102919577" w:history="1">
+          <w:hyperlink w:anchor="_Toc103099807" w:history="1">
             <w:r>
               <w:rPr>
                 <w:rStyle w:val="a9"/>
@@ -1440,7 +1466,7 @@
                 <w:noProof/>
                 <w:webHidden/>
               </w:rPr>
-              <w:instrText xml:space="preserve"> PAGEREF _Toc102919577 \h </w:instrText>
+              <w:instrText xml:space="preserve"> PAGEREF _Toc103099807 \h </w:instrText>
             </w:r>
             <w:r>
               <w:rPr>
@@ -1483,7 +1509,7 @@
               <w:sz w:val="22"/>
             </w:rPr>
           </w:pPr>
-          <w:hyperlink w:anchor="_Toc102919578" w:history="1">
+          <w:hyperlink w:anchor="_Toc103099808" w:history="1">
             <w:r>
               <w:rPr>
                 <w:rStyle w:val="a9"/>
@@ -1510,7 +1536,7 @@
                 <w:noProof/>
                 <w:webHidden/>
               </w:rPr>
-              <w:instrText xml:space="preserve"> PAGEREF _Toc102919578 \h </w:instrText>
+              <w:instrText xml:space="preserve"> PAGEREF _Toc103099808 \h </w:instrText>
             </w:r>
             <w:r>
               <w:rPr>
@@ -1553,7 +1579,7 @@
               <w:sz w:val="22"/>
             </w:rPr>
           </w:pPr>
-          <w:hyperlink w:anchor="_Toc102919579" w:history="1">
+          <w:hyperlink w:anchor="_Toc103099809" w:history="1">
             <w:r>
               <w:rPr>
                 <w:rStyle w:val="a9"/>
@@ -1580,7 +1606,7 @@
                 <w:noProof/>
                 <w:webHidden/>
               </w:rPr>
-              <w:instrText xml:space="preserve"> PAGEREF _Toc102919579 \h </w:instrText>
+              <w:instrText xml:space="preserve"> PAGEREF _Toc103099809 \h </w:instrText>
             </w:r>
             <w:r>
               <w:rPr>
@@ -1623,7 +1649,7 @@
               <w:sz w:val="22"/>
             </w:rPr>
           </w:pPr>
-          <w:hyperlink w:anchor="_Toc102919580" w:history="1">
+          <w:hyperlink w:anchor="_Toc103099810" w:history="1">
             <w:r>
               <w:rPr>
                 <w:rStyle w:val="a9"/>
@@ -1650,7 +1676,7 @@
                 <w:noProof/>
                 <w:webHidden/>
               </w:rPr>
-              <w:instrText xml:space="preserve"> PAGEREF _Toc102919580 \h </w:instrText>
+              <w:instrText xml:space="preserve"> PAGEREF _Toc103099810 \h </w:instrText>
             </w:r>
             <w:r>
               <w:rPr>
@@ -1693,7 +1719,7 @@
               <w:sz w:val="22"/>
             </w:rPr>
           </w:pPr>
-          <w:hyperlink w:anchor="_Toc102919581" w:history="1">
+          <w:hyperlink w:anchor="_Toc103099811" w:history="1">
             <w:r>
               <w:rPr>
                 <w:rStyle w:val="a9"/>
@@ -1720,7 +1746,7 @@
                 <w:noProof/>
                 <w:webHidden/>
               </w:rPr>
-              <w:instrText xml:space="preserve"> PAGEREF _Toc102919581 \h </w:instrText>
+              <w:instrText xml:space="preserve"> PAGEREF _Toc103099811 \h </w:instrText>
             </w:r>
             <w:r>
               <w:rPr>
@@ -1763,7 +1789,7 @@
               <w:sz w:val="22"/>
             </w:rPr>
           </w:pPr>
-          <w:hyperlink w:anchor="_Toc102919582" w:history="1">
+          <w:hyperlink w:anchor="_Toc103099812" w:history="1">
             <w:r>
               <w:rPr>
                 <w:rStyle w:val="a9"/>
@@ -1790,7 +1816,7 @@
                 <w:noProof/>
                 <w:webHidden/>
               </w:rPr>
-              <w:instrText xml:space="preserve"> PAGEREF _Toc102919582 \h </w:instrText>
+              <w:instrText xml:space="preserve"> PAGEREF _Toc103099812 \h </w:instrText>
             </w:r>
             <w:r>
               <w:rPr>
@@ -1830,7 +1856,7 @@
               <w:szCs w:val="22"/>
             </w:rPr>
           </w:pPr>
-          <w:hyperlink w:anchor="_Toc102919583" w:history="1">
+          <w:hyperlink w:anchor="_Toc103099813" w:history="1">
             <w:r>
               <w:rPr>
                 <w:rStyle w:val="a9"/>
@@ -1867,7 +1893,7 @@
               <w:rPr>
                 <w:webHidden/>
               </w:rPr>
-              <w:instrText xml:space="preserve"> PAGEREF _Toc102919583 \h </w:instrText>
+              <w:instrText xml:space="preserve"> PAGEREF _Toc103099813 \h </w:instrText>
             </w:r>
             <w:r>
               <w:rPr>
@@ -1907,7 +1933,7 @@
               <w:szCs w:val="22"/>
             </w:rPr>
           </w:pPr>
-          <w:hyperlink w:anchor="_Toc102919584" w:history="1">
+          <w:hyperlink w:anchor="_Toc103099814" w:history="1">
             <w:r>
               <w:rPr>
                 <w:rStyle w:val="a9"/>
@@ -1934,7 +1960,7 @@
                 <w:noProof/>
                 <w:webHidden/>
               </w:rPr>
-              <w:instrText xml:space="preserve"> PAGEREF _Toc102919584 \h </w:instrText>
+              <w:instrText xml:space="preserve"> PAGEREF _Toc103099814 \h </w:instrText>
             </w:r>
             <w:r>
               <w:rPr>
@@ -1977,7 +2003,7 @@
               <w:sz w:val="22"/>
             </w:rPr>
           </w:pPr>
-          <w:hyperlink w:anchor="_Toc102919585" w:history="1">
+          <w:hyperlink w:anchor="_Toc103099815" w:history="1">
             <w:r>
               <w:rPr>
                 <w:rStyle w:val="a9"/>
@@ -2042,7 +2068,7 @@
                 <w:noProof/>
                 <w:webHidden/>
               </w:rPr>
-              <w:instrText xml:space="preserve"> PAGEREF _Toc102919585 \h </w:instrText>
+              <w:instrText xml:space="preserve"> PAGEREF _Toc103099815 \h </w:instrText>
             </w:r>
             <w:r>
               <w:rPr>
@@ -2085,7 +2111,7 @@
               <w:sz w:val="22"/>
             </w:rPr>
           </w:pPr>
-          <w:hyperlink w:anchor="_Toc102919586" w:history="1">
+          <w:hyperlink w:anchor="_Toc103099816" w:history="1">
             <w:r>
               <w:rPr>
                 <w:rStyle w:val="a9"/>
@@ -2135,7 +2161,7 @@
                 <w:noProof/>
                 <w:webHidden/>
               </w:rPr>
-              <w:instrText xml:space="preserve"> PAGEREF _Toc102919586 \h </w:instrText>
+              <w:instrText xml:space="preserve"> PAGEREF _Toc103099816 \h </w:instrText>
             </w:r>
             <w:r>
               <w:rPr>
@@ -2178,7 +2204,7 @@
               <w:sz w:val="22"/>
             </w:rPr>
           </w:pPr>
-          <w:hyperlink w:anchor="_Toc102919587" w:history="1">
+          <w:hyperlink w:anchor="_Toc103099817" w:history="1">
             <w:r>
               <w:rPr>
                 <w:rStyle w:val="a9"/>
@@ -2213,7 +2239,7 @@
                 <w:noProof/>
                 <w:webHidden/>
               </w:rPr>
-              <w:instrText xml:space="preserve"> PAGEREF _Toc102919587 \h </w:instrText>
+              <w:instrText xml:space="preserve"> PAGEREF _Toc103099817 \h </w:instrText>
             </w:r>
             <w:r>
               <w:rPr>
@@ -2257,7 +2283,7 @@
               <w:szCs w:val="22"/>
             </w:rPr>
           </w:pPr>
-          <w:hyperlink w:anchor="_Toc102919588" w:history="1">
+          <w:hyperlink w:anchor="_Toc103099818" w:history="1">
             <w:r>
               <w:rPr>
                 <w:rStyle w:val="a9"/>
@@ -2285,7 +2311,7 @@
                 <w:noProof/>
                 <w:webHidden/>
               </w:rPr>
-              <w:instrText xml:space="preserve"> PAGEREF _Toc102919588 \h </w:instrText>
+              <w:instrText xml:space="preserve"> PAGEREF _Toc103099818 \h </w:instrText>
             </w:r>
             <w:r>
               <w:rPr>
@@ -2328,7 +2354,7 @@
               <w:sz w:val="22"/>
             </w:rPr>
           </w:pPr>
-          <w:hyperlink w:anchor="_Toc102919589" w:history="1">
+          <w:hyperlink w:anchor="_Toc103099819" w:history="1">
             <w:r>
               <w:rPr>
                 <w:rStyle w:val="a9"/>
@@ -2363,7 +2389,7 @@
                 <w:noProof/>
                 <w:webHidden/>
               </w:rPr>
-              <w:instrText xml:space="preserve"> PAGEREF _Toc102919589 \h </w:instrText>
+              <w:instrText xml:space="preserve"> PAGEREF _Toc103099819 \h </w:instrText>
             </w:r>
             <w:r>
               <w:rPr>
@@ -2406,7 +2432,7 @@
               <w:sz w:val="22"/>
             </w:rPr>
           </w:pPr>
-          <w:hyperlink w:anchor="_Toc102919590" w:history="1">
+          <w:hyperlink w:anchor="_Toc103099820" w:history="1">
             <w:r>
               <w:rPr>
                 <w:rStyle w:val="a9"/>
@@ -2458,7 +2484,7 @@
                 <w:noProof/>
                 <w:webHidden/>
               </w:rPr>
-              <w:instrText xml:space="preserve"> PAGEREF _Toc102919590 \h </w:instrText>
+              <w:instrText xml:space="preserve"> PAGEREF _Toc103099820 \h </w:instrText>
             </w:r>
             <w:r>
               <w:rPr>
@@ -2501,7 +2527,7 @@
               <w:sz w:val="22"/>
             </w:rPr>
           </w:pPr>
-          <w:hyperlink w:anchor="_Toc102919591" w:history="1">
+          <w:hyperlink w:anchor="_Toc103099821" w:history="1">
             <w:r>
               <w:rPr>
                 <w:rStyle w:val="a9"/>
@@ -2569,7 +2595,7 @@
                 <w:noProof/>
                 <w:webHidden/>
               </w:rPr>
-              <w:instrText xml:space="preserve"> PAGEREF _Toc102919591 \h </w:instrText>
+              <w:instrText xml:space="preserve"> PAGEREF _Toc103099821 \h </w:instrText>
             </w:r>
             <w:r>
               <w:rPr>
@@ -2612,7 +2638,7 @@
               <w:sz w:val="22"/>
             </w:rPr>
           </w:pPr>
-          <w:hyperlink w:anchor="_Toc102919592" w:history="1">
+          <w:hyperlink w:anchor="_Toc103099822" w:history="1">
             <w:r>
               <w:rPr>
                 <w:rStyle w:val="a9"/>
@@ -2700,7 +2726,7 @@
                 <w:noProof/>
                 <w:webHidden/>
               </w:rPr>
-              <w:instrText xml:space="preserve"> PAGEREF _Toc102919592 \h </w:instrText>
+              <w:instrText xml:space="preserve"> PAGEREF _Toc103099822 \h </w:instrText>
             </w:r>
             <w:r>
               <w:rPr>
@@ -2743,7 +2769,7 @@
               <w:sz w:val="22"/>
             </w:rPr>
           </w:pPr>
-          <w:hyperlink w:anchor="_Toc102919593" w:history="1">
+          <w:hyperlink w:anchor="_Toc103099823" w:history="1">
             <w:r>
               <w:rPr>
                 <w:rStyle w:val="a9"/>
@@ -2795,7 +2821,7 @@
                 <w:noProof/>
                 <w:webHidden/>
               </w:rPr>
-              <w:instrText xml:space="preserve"> PAGEREF _Toc102919593 \h </w:instrText>
+              <w:instrText xml:space="preserve"> PAGEREF _Toc103099823 \h </w:instrText>
             </w:r>
             <w:r>
               <w:rPr>
@@ -2838,7 +2864,7 @@
               <w:sz w:val="22"/>
             </w:rPr>
           </w:pPr>
-          <w:hyperlink w:anchor="_Toc102919594" w:history="1">
+          <w:hyperlink w:anchor="_Toc103099824" w:history="1">
             <w:r>
               <w:rPr>
                 <w:rStyle w:val="a9"/>
@@ -2866,7 +2892,7 @@
                 <w:noProof/>
                 <w:webHidden/>
               </w:rPr>
-              <w:instrText xml:space="preserve"> PAGEREF _Toc102919594 \h </w:instrText>
+              <w:instrText xml:space="preserve"> PAGEREF _Toc103099824 \h </w:instrText>
             </w:r>
             <w:r>
               <w:rPr>
@@ -2909,7 +2935,7 @@
               <w:sz w:val="22"/>
             </w:rPr>
           </w:pPr>
-          <w:hyperlink w:anchor="_Toc102919595" w:history="1">
+          <w:hyperlink w:anchor="_Toc103099825" w:history="1">
             <w:r>
               <w:rPr>
                 <w:rStyle w:val="a9"/>
@@ -2937,7 +2963,7 @@
                 <w:noProof/>
                 <w:webHidden/>
               </w:rPr>
-              <w:instrText xml:space="preserve"> PAGEREF _Toc102919595 \h </w:instrText>
+              <w:instrText xml:space="preserve"> PAGEREF _Toc103099825 \h </w:instrText>
             </w:r>
             <w:r>
               <w:rPr>
@@ -2980,7 +3006,7 @@
               <w:sz w:val="22"/>
             </w:rPr>
           </w:pPr>
-          <w:hyperlink w:anchor="_Toc102919596" w:history="1">
+          <w:hyperlink w:anchor="_Toc103099826" w:history="1">
             <w:r>
               <w:rPr>
                 <w:rStyle w:val="a9"/>
@@ -3008,7 +3034,7 @@
                 <w:noProof/>
                 <w:webHidden/>
               </w:rPr>
-              <w:instrText xml:space="preserve"> PAGEREF _Toc102919596 \h </w:instrText>
+              <w:instrText xml:space="preserve"> PAGEREF _Toc103099826 \h </w:instrText>
             </w:r>
             <w:r>
               <w:rPr>
@@ -3051,7 +3077,7 @@
               <w:sz w:val="22"/>
             </w:rPr>
           </w:pPr>
-          <w:hyperlink w:anchor="_Toc102919597" w:history="1">
+          <w:hyperlink w:anchor="_Toc103099827" w:history="1">
             <w:r>
               <w:rPr>
                 <w:rStyle w:val="a9"/>
@@ -3103,7 +3129,7 @@
                 <w:noProof/>
                 <w:webHidden/>
               </w:rPr>
-              <w:instrText xml:space="preserve"> PAGEREF _Toc102919597 \h </w:instrText>
+              <w:instrText xml:space="preserve"> PAGEREF _Toc103099827 \h </w:instrText>
             </w:r>
             <w:r>
               <w:rPr>
@@ -3146,7 +3172,7 @@
               <w:sz w:val="22"/>
             </w:rPr>
           </w:pPr>
-          <w:hyperlink w:anchor="_Toc102919598" w:history="1">
+          <w:hyperlink w:anchor="_Toc103099828" w:history="1">
             <w:r>
               <w:rPr>
                 <w:rStyle w:val="a9"/>
@@ -3198,7 +3224,7 @@
                 <w:noProof/>
                 <w:webHidden/>
               </w:rPr>
-              <w:instrText xml:space="preserve"> PAGEREF _Toc102919598 \h </w:instrText>
+              <w:instrText xml:space="preserve"> PAGEREF _Toc103099828 \h </w:instrText>
             </w:r>
             <w:r>
               <w:rPr>
@@ -3241,7 +3267,7 @@
               <w:sz w:val="22"/>
             </w:rPr>
           </w:pPr>
-          <w:hyperlink w:anchor="_Toc102919599" w:history="1">
+          <w:hyperlink w:anchor="_Toc103099829" w:history="1">
             <w:r>
               <w:rPr>
                 <w:rStyle w:val="a9"/>
@@ -3269,7 +3295,7 @@
                 <w:noProof/>
                 <w:webHidden/>
               </w:rPr>
-              <w:instrText xml:space="preserve"> PAGEREF _Toc102919599 \h </w:instrText>
+              <w:instrText xml:space="preserve"> PAGEREF _Toc103099829 \h </w:instrText>
             </w:r>
             <w:r>
               <w:rPr>
@@ -3312,7 +3338,7 @@
               <w:sz w:val="22"/>
             </w:rPr>
           </w:pPr>
-          <w:hyperlink w:anchor="_Toc102919600" w:history="1">
+          <w:hyperlink w:anchor="_Toc103099830" w:history="1">
             <w:r>
               <w:rPr>
                 <w:rStyle w:val="a9"/>
@@ -3364,7 +3390,7 @@
                 <w:noProof/>
                 <w:webHidden/>
               </w:rPr>
-              <w:instrText xml:space="preserve"> PAGEREF _Toc102919600 \h </w:instrText>
+              <w:instrText xml:space="preserve"> PAGEREF _Toc103099830 \h </w:instrText>
             </w:r>
             <w:r>
               <w:rPr>
@@ -3407,7 +3433,7 @@
               <w:sz w:val="22"/>
             </w:rPr>
           </w:pPr>
-          <w:hyperlink w:anchor="_Toc102919601" w:history="1">
+          <w:hyperlink w:anchor="_Toc103099831" w:history="1">
             <w:r>
               <w:rPr>
                 <w:rStyle w:val="a9"/>
@@ -3459,7 +3485,7 @@
                 <w:noProof/>
                 <w:webHidden/>
               </w:rPr>
-              <w:instrText xml:space="preserve"> PAGEREF _Toc102919601 \h </w:instrText>
+              <w:instrText xml:space="preserve"> PAGEREF _Toc103099831 \h </w:instrText>
             </w:r>
             <w:r>
               <w:rPr>
@@ -3499,7 +3525,7 @@
               <w:szCs w:val="22"/>
             </w:rPr>
           </w:pPr>
-          <w:hyperlink w:anchor="_Toc102919602" w:history="1">
+          <w:hyperlink w:anchor="_Toc103099832" w:history="1">
             <w:r>
               <w:rPr>
                 <w:rStyle w:val="a9"/>
@@ -3536,7 +3562,7 @@
               <w:rPr>
                 <w:webHidden/>
               </w:rPr>
-              <w:instrText xml:space="preserve"> PAGEREF _Toc102919602 \h </w:instrText>
+              <w:instrText xml:space="preserve"> PAGEREF _Toc103099832 \h </w:instrText>
             </w:r>
             <w:r>
               <w:rPr>
@@ -3576,7 +3602,7 @@
               <w:szCs w:val="22"/>
             </w:rPr>
           </w:pPr>
-          <w:hyperlink w:anchor="_Toc102919603" w:history="1">
+          <w:hyperlink w:anchor="_Toc103099833" w:history="1">
             <w:r>
               <w:rPr>
                 <w:rStyle w:val="a9"/>
@@ -3603,7 +3629,7 @@
                 <w:noProof/>
                 <w:webHidden/>
               </w:rPr>
-              <w:instrText xml:space="preserve"> PAGEREF _Toc102919603 \h </w:instrText>
+              <w:instrText xml:space="preserve"> PAGEREF _Toc103099833 \h </w:instrText>
             </w:r>
             <w:r>
               <w:rPr>
@@ -3646,7 +3672,7 @@
               <w:sz w:val="22"/>
             </w:rPr>
           </w:pPr>
-          <w:hyperlink w:anchor="_Toc102919604" w:history="1">
+          <w:hyperlink w:anchor="_Toc103099834" w:history="1">
             <w:r>
               <w:rPr>
                 <w:rStyle w:val="a9"/>
@@ -3726,7 +3752,7 @@
                 <w:noProof/>
                 <w:webHidden/>
               </w:rPr>
-              <w:instrText xml:space="preserve"> PAGEREF _Toc102919604 \h </w:instrText>
+              <w:instrText xml:space="preserve"> PAGEREF _Toc103099834 \h </w:instrText>
             </w:r>
             <w:r>
               <w:rPr>
@@ -3769,7 +3795,7 @@
               <w:sz w:val="22"/>
             </w:rPr>
           </w:pPr>
-          <w:hyperlink w:anchor="_Toc102919605" w:history="1">
+          <w:hyperlink w:anchor="_Toc103099835" w:history="1">
             <w:r>
               <w:rPr>
                 <w:rStyle w:val="a9"/>
@@ -3834,7 +3860,7 @@
                 <w:noProof/>
                 <w:webHidden/>
               </w:rPr>
-              <w:instrText xml:space="preserve"> PAGEREF _Toc102919605 \h </w:instrText>
+              <w:instrText xml:space="preserve"> PAGEREF _Toc103099835 \h </w:instrText>
             </w:r>
             <w:r>
               <w:rPr>
@@ -3877,7 +3903,7 @@
               <w:sz w:val="22"/>
             </w:rPr>
           </w:pPr>
-          <w:hyperlink w:anchor="_Toc102919606" w:history="1">
+          <w:hyperlink w:anchor="_Toc103099836" w:history="1">
             <w:r>
               <w:rPr>
                 <w:rStyle w:val="a9"/>
@@ -3942,7 +3968,7 @@
                 <w:noProof/>
                 <w:webHidden/>
               </w:rPr>
-              <w:instrText xml:space="preserve"> PAGEREF _Toc102919606 \h </w:instrText>
+              <w:instrText xml:space="preserve"> PAGEREF _Toc103099836 \h </w:instrText>
             </w:r>
             <w:r>
               <w:rPr>
@@ -3985,7 +4011,7 @@
               <w:sz w:val="22"/>
             </w:rPr>
           </w:pPr>
-          <w:hyperlink w:anchor="_Toc102919607" w:history="1">
+          <w:hyperlink w:anchor="_Toc103099837" w:history="1">
             <w:r>
               <w:rPr>
                 <w:rStyle w:val="a9"/>
@@ -4035,7 +4061,7 @@
                 <w:noProof/>
                 <w:webHidden/>
               </w:rPr>
-              <w:instrText xml:space="preserve"> PAGEREF _Toc102919607 \h </w:instrText>
+              <w:instrText xml:space="preserve"> PAGEREF _Toc103099837 \h </w:instrText>
             </w:r>
             <w:r>
               <w:rPr>
@@ -4078,7 +4104,7 @@
               <w:sz w:val="22"/>
             </w:rPr>
           </w:pPr>
-          <w:hyperlink w:anchor="_Toc102919608" w:history="1">
+          <w:hyperlink w:anchor="_Toc103099838" w:history="1">
             <w:r>
               <w:rPr>
                 <w:rStyle w:val="a9"/>
@@ -4128,7 +4154,7 @@
                 <w:noProof/>
                 <w:webHidden/>
               </w:rPr>
-              <w:instrText xml:space="preserve"> PAGEREF _Toc102919608 \h </w:instrText>
+              <w:instrText xml:space="preserve"> PAGEREF _Toc103099838 \h </w:instrText>
             </w:r>
             <w:r>
               <w:rPr>
@@ -4171,7 +4197,7 @@
               <w:sz w:val="22"/>
             </w:rPr>
           </w:pPr>
-          <w:hyperlink w:anchor="_Toc102919609" w:history="1">
+          <w:hyperlink w:anchor="_Toc103099839" w:history="1">
             <w:r>
               <w:rPr>
                 <w:rStyle w:val="a9"/>
@@ -4246,7 +4272,7 @@
                 <w:noProof/>
                 <w:webHidden/>
               </w:rPr>
-              <w:instrText xml:space="preserve"> PAGEREF _Toc102919609 \h </w:instrText>
+              <w:instrText xml:space="preserve"> PAGEREF _Toc103099839 \h </w:instrText>
             </w:r>
             <w:r>
               <w:rPr>
@@ -4289,7 +4315,7 @@
               <w:sz w:val="22"/>
             </w:rPr>
           </w:pPr>
-          <w:hyperlink w:anchor="_Toc102919610" w:history="1">
+          <w:hyperlink w:anchor="_Toc103099840" w:history="1">
             <w:r>
               <w:rPr>
                 <w:rStyle w:val="a9"/>
@@ -4341,7 +4367,7 @@
                 <w:noProof/>
                 <w:webHidden/>
               </w:rPr>
-              <w:instrText xml:space="preserve"> PAGEREF _Toc102919610 \h </w:instrText>
+              <w:instrText xml:space="preserve"> PAGEREF _Toc103099840 \h </w:instrText>
             </w:r>
             <w:r>
               <w:rPr>
@@ -4384,7 +4410,7 @@
               <w:sz w:val="22"/>
             </w:rPr>
           </w:pPr>
-          <w:hyperlink w:anchor="_Toc102919611" w:history="1">
+          <w:hyperlink w:anchor="_Toc103099841" w:history="1">
             <w:r>
               <w:rPr>
                 <w:rStyle w:val="a9"/>
@@ -4436,7 +4462,7 @@
                 <w:noProof/>
                 <w:webHidden/>
               </w:rPr>
-              <w:instrText xml:space="preserve"> PAGEREF _Toc102919611 \h </w:instrText>
+              <w:instrText xml:space="preserve"> PAGEREF _Toc103099841 \h </w:instrText>
             </w:r>
             <w:r>
               <w:rPr>
@@ -4479,7 +4505,7 @@
               <w:sz w:val="22"/>
             </w:rPr>
           </w:pPr>
-          <w:hyperlink w:anchor="_Toc102919612" w:history="1">
+          <w:hyperlink w:anchor="_Toc103099842" w:history="1">
             <w:r>
               <w:rPr>
                 <w:rStyle w:val="a9"/>
@@ -4531,7 +4557,7 @@
                 <w:noProof/>
                 <w:webHidden/>
               </w:rPr>
-              <w:instrText xml:space="preserve"> PAGEREF _Toc102919612 \h </w:instrText>
+              <w:instrText xml:space="preserve"> PAGEREF _Toc103099842 \h </w:instrText>
             </w:r>
             <w:r>
               <w:rPr>
@@ -4571,7 +4597,7 @@
               <w:szCs w:val="22"/>
             </w:rPr>
           </w:pPr>
-          <w:hyperlink w:anchor="_Toc102919613" w:history="1">
+          <w:hyperlink w:anchor="_Toc103099843" w:history="1">
             <w:r>
               <w:rPr>
                 <w:rStyle w:val="a9"/>
@@ -4608,7 +4634,7 @@
               <w:rPr>
                 <w:webHidden/>
               </w:rPr>
-              <w:instrText xml:space="preserve"> PAGEREF _Toc102919613 \h </w:instrText>
+              <w:instrText xml:space="preserve"> PAGEREF _Toc103099843 \h </w:instrText>
             </w:r>
             <w:r>
               <w:rPr>
@@ -4644,7 +4670,7 @@
               <w:szCs w:val="22"/>
             </w:rPr>
           </w:pPr>
-          <w:hyperlink w:anchor="_Toc102919614" w:history="1">
+          <w:hyperlink w:anchor="_Toc103099844" w:history="1">
             <w:r>
               <w:rPr>
                 <w:rStyle w:val="a9"/>
@@ -4681,7 +4707,7 @@
               <w:rPr>
                 <w:webHidden/>
               </w:rPr>
-              <w:instrText xml:space="preserve"> PAGEREF _Toc102919614 \h </w:instrText>
+              <w:instrText xml:space="preserve"> PAGEREF _Toc103099844 \h </w:instrText>
             </w:r>
             <w:r>
               <w:rPr>
@@ -4720,7 +4746,7 @@
               <w:sz w:val="22"/>
             </w:rPr>
           </w:pPr>
-          <w:hyperlink w:anchor="_Toc102919615" w:history="1">
+          <w:hyperlink w:anchor="_Toc103099845" w:history="1">
             <w:r>
               <w:rPr>
                 <w:rStyle w:val="a9"/>
@@ -4748,7 +4774,7 @@
                 <w:noProof/>
                 <w:webHidden/>
               </w:rPr>
-              <w:instrText xml:space="preserve"> PAGEREF _Toc102919615 \h </w:instrText>
+              <w:instrText xml:space="preserve"> PAGEREF _Toc103099845 \h </w:instrText>
             </w:r>
             <w:r>
               <w:rPr>
@@ -4788,7 +4814,7 @@
               <w:szCs w:val="22"/>
             </w:rPr>
           </w:pPr>
-          <w:hyperlink w:anchor="_Toc102919616" w:history="1">
+          <w:hyperlink w:anchor="_Toc103099846" w:history="1">
             <w:r>
               <w:rPr>
                 <w:rStyle w:val="a9"/>
@@ -4811,7 +4837,7 @@
               <w:rPr>
                 <w:webHidden/>
               </w:rPr>
-              <w:instrText xml:space="preserve"> PAGEREF _Toc102919616 \h </w:instrText>
+              <w:instrText xml:space="preserve"> PAGEREF _Toc103099846 \h </w:instrText>
             </w:r>
             <w:r>
               <w:rPr>
@@ -4847,7 +4873,7 @@
               <w:szCs w:val="22"/>
             </w:rPr>
           </w:pPr>
-          <w:hyperlink w:anchor="_Toc102919617" w:history="1">
+          <w:hyperlink w:anchor="_Toc103099847" w:history="1">
             <w:r>
               <w:rPr>
                 <w:rStyle w:val="a9"/>
@@ -4870,7 +4896,7 @@
               <w:rPr>
                 <w:webHidden/>
               </w:rPr>
-              <w:instrText xml:space="preserve"> PAGEREF _Toc102919617 \h </w:instrText>
+              <w:instrText xml:space="preserve"> PAGEREF _Toc103099847 \h </w:instrText>
             </w:r>
             <w:r>
               <w:rPr>
@@ -4906,7 +4932,7 @@
               <w:szCs w:val="22"/>
             </w:rPr>
           </w:pPr>
-          <w:hyperlink w:anchor="_Toc102919618" w:history="1">
+          <w:hyperlink w:anchor="_Toc103099848" w:history="1">
             <w:r>
               <w:rPr>
                 <w:rStyle w:val="a9"/>
@@ -4929,7 +4955,7 @@
               <w:rPr>
                 <w:webHidden/>
               </w:rPr>
-              <w:instrText xml:space="preserve"> PAGEREF _Toc102919618 \h </w:instrText>
+              <w:instrText xml:space="preserve"> PAGEREF _Toc103099848 \h </w:instrText>
             </w:r>
             <w:r>
               <w:rPr>
@@ -4965,7 +4991,7 @@
               <w:szCs w:val="22"/>
             </w:rPr>
           </w:pPr>
-          <w:hyperlink w:anchor="_Toc102919619" w:history="1">
+          <w:hyperlink w:anchor="_Toc103099849" w:history="1">
             <w:r>
               <w:rPr>
                 <w:rStyle w:val="a9"/>
@@ -4988,7 +5014,7 @@
               <w:rPr>
                 <w:webHidden/>
               </w:rPr>
-              <w:instrText xml:space="preserve"> PAGEREF _Toc102919619 \h </w:instrText>
+              <w:instrText xml:space="preserve"> PAGEREF _Toc103099849 \h </w:instrText>
             </w:r>
             <w:r>
               <w:rPr>
@@ -5024,7 +5050,7 @@
               <w:szCs w:val="22"/>
             </w:rPr>
           </w:pPr>
-          <w:hyperlink w:anchor="_Toc102919620" w:history="1">
+          <w:hyperlink w:anchor="_Toc103099850" w:history="1">
             <w:r>
               <w:rPr>
                 <w:rStyle w:val="a9"/>
@@ -5047,7 +5073,7 @@
               <w:rPr>
                 <w:webHidden/>
               </w:rPr>
-              <w:instrText xml:space="preserve"> PAGEREF _Toc102919620 \h </w:instrText>
+              <w:instrText xml:space="preserve"> PAGEREF _Toc103099850 \h </w:instrText>
             </w:r>
             <w:r>
               <w:rPr>
@@ -5145,8 +5171,6 @@
           <w:szCs w:val="24"/>
         </w:rPr>
       </w:pPr>
-      <w:bookmarkStart w:id="0" w:name="_GoBack"/>
-      <w:bookmarkEnd w:id="0"/>
     </w:p>
     <w:p>
       <w:pPr>
@@ -5294,7 +5318,7 @@
           <w:color w:val="auto"/>
         </w:rPr>
       </w:pPr>
-      <w:bookmarkStart w:id="1" w:name="_Toc102919569"/>
+      <w:bookmarkStart w:id="1" w:name="_Toc103099799"/>
       <w:r>
         <w:rPr>
           <w:rFonts w:cs="Times New Roman"/>
@@ -5409,6 +5433,7 @@
           <w:numId w:val="5"/>
         </w:numPr>
         <w:spacing w:after="0"/>
+        <w:ind w:left="0" w:firstLine="709"/>
         <w:rPr>
           <w:rFonts w:cs="Times New Roman"/>
           <w:szCs w:val="28"/>
@@ -5449,6 +5474,7 @@
           <w:numId w:val="5"/>
         </w:numPr>
         <w:spacing w:after="0"/>
+        <w:ind w:left="0" w:firstLine="709"/>
         <w:rPr>
           <w:rFonts w:cs="Times New Roman"/>
           <w:szCs w:val="28"/>
@@ -6281,9 +6307,11 @@
           <w:ilvl w:val="0"/>
           <w:numId w:val="11"/>
         </w:numPr>
+        <w:ind w:left="993" w:hanging="285"/>
+        <w:jc w:val="left"/>
       </w:pPr>
       <w:bookmarkStart w:id="2" w:name="_Toc72828890"/>
-      <w:bookmarkStart w:id="3" w:name="_Toc102919570"/>
+      <w:bookmarkStart w:id="3" w:name="_Toc103099800"/>
       <w:r>
         <w:lastRenderedPageBreak/>
         <w:t>ОБЗОР ЛИТЕРАТУРЫ</w:t>
@@ -6404,137 +6432,51 @@
       </w:r>
     </w:p>
     <w:p>
-      <w:pPr>
-        <w:spacing w:after="0" w:line="259" w:lineRule="auto"/>
-        <w:ind w:firstLine="708"/>
-        <w:rPr>
-          <w:rFonts w:cs="Times New Roman"/>
-          <w:szCs w:val="28"/>
-        </w:rPr>
-      </w:pPr>
-      <w:r>
-        <w:rPr>
-          <w:rFonts w:cs="Times New Roman"/>
-          <w:szCs w:val="28"/>
-        </w:rPr>
+      <w:r>
         <w:t xml:space="preserve">Таким образом не надо хранить всё содержимое файла или каждый раз его открывать, чтобы сверить его информацию с другим файлом. Достаточно будет просто сгенерировать его хеш и запомнить его. </w:t>
       </w:r>
     </w:p>
     <w:p>
-      <w:pPr>
-        <w:spacing w:after="0" w:line="259" w:lineRule="auto"/>
-        <w:ind w:firstLine="708"/>
-        <w:rPr>
-          <w:rFonts w:cs="Times New Roman"/>
-          <w:szCs w:val="28"/>
-        </w:rPr>
-      </w:pPr>
-      <w:r>
-        <w:rPr>
-          <w:rFonts w:cs="Times New Roman"/>
-          <w:szCs w:val="28"/>
-        </w:rPr>
+      <w:r>
         <w:t xml:space="preserve">Недостатком хеширования является неизбежность коллизии. </w:t>
       </w:r>
     </w:p>
     <w:p>
-      <w:pPr>
-        <w:spacing w:after="0" w:line="259" w:lineRule="auto"/>
-        <w:ind w:firstLine="708"/>
-        <w:rPr>
-          <w:rFonts w:cs="Times New Roman"/>
-          <w:szCs w:val="28"/>
-        </w:rPr>
-      </w:pPr>
-      <w:r>
-        <w:rPr>
-          <w:rFonts w:cs="Times New Roman"/>
+      <w:r>
+        <w:rPr>
           <w:i/>
-          <w:szCs w:val="28"/>
         </w:rPr>
         <w:t>Коллизия</w:t>
       </w:r>
       <w:r>
-        <w:rPr>
-          <w:rFonts w:cs="Times New Roman"/>
-          <w:szCs w:val="28"/>
-        </w:rPr>
         <w:t xml:space="preserve"> – это равенство значений хеш-функций на двух различных кусках информации. В данном случае это означает, что если функция сгенерирует одинаковый хеш для двух разных файлов, то в системе они будут считаться за одинаковые. Для решения вопроса коллизий создаются современные хеш-функции, </w:t>
       </w:r>
       <w:r>
-        <w:rPr>
-          <w:rFonts w:cs="Times New Roman"/>
-          <w:szCs w:val="28"/>
-        </w:rPr>
         <w:t xml:space="preserve">в которых </w:t>
       </w:r>
       <w:r>
-        <w:rPr>
-          <w:rFonts w:cs="Times New Roman"/>
-          <w:szCs w:val="28"/>
-        </w:rPr>
         <w:t xml:space="preserve">шанс появления </w:t>
       </w:r>
       <w:r>
-        <w:rPr>
-          <w:rFonts w:cs="Times New Roman"/>
-          <w:szCs w:val="28"/>
-        </w:rPr>
         <w:t>коллизий</w:t>
       </w:r>
       <w:r>
-        <w:rPr>
-          <w:rFonts w:cs="Times New Roman"/>
-          <w:szCs w:val="28"/>
-        </w:rPr>
         <w:t xml:space="preserve"> стремится к</w:t>
       </w:r>
       <w:r>
-        <w:rPr>
-          <w:rFonts w:cs="Times New Roman"/>
-          <w:szCs w:val="28"/>
-        </w:rPr>
         <w:t xml:space="preserve"> минимуму</w:t>
       </w:r>
       <w:r>
-        <w:rPr>
-          <w:rFonts w:cs="Times New Roman"/>
-          <w:szCs w:val="28"/>
-        </w:rPr>
         <w:t>.</w:t>
       </w:r>
     </w:p>
     <w:p>
-      <w:pPr>
-        <w:spacing w:after="0" w:line="259" w:lineRule="auto"/>
-        <w:ind w:firstLine="708"/>
-        <w:rPr>
-          <w:rFonts w:cs="Times New Roman"/>
-          <w:szCs w:val="28"/>
-        </w:rPr>
-      </w:pPr>
-      <w:r>
-        <w:rPr>
-          <w:rFonts w:cs="Times New Roman"/>
-          <w:szCs w:val="28"/>
-        </w:rPr>
+      <w:r>
         <w:t xml:space="preserve">Так же стоит пояснить, что длина строки зависит от конкретной хеш-функции, но одна функция не может сгенерировать две строки разной длины. </w:t>
       </w:r>
     </w:p>
     <w:p>
-      <w:pPr>
-        <w:spacing w:after="0" w:line="259" w:lineRule="auto"/>
-        <w:ind w:firstLine="708"/>
-        <w:rPr>
-          <w:rFonts w:cs="Times New Roman"/>
-          <w:szCs w:val="28"/>
-        </w:rPr>
-      </w:pPr>
-      <w:r>
-        <w:rPr>
-          <w:rFonts w:cs="Times New Roman"/>
-          <w:szCs w:val="28"/>
-        </w:rPr>
+      <w:r>
         <w:t xml:space="preserve">На данный момент популярны следующие хеш-функции: </w:t>
       </w:r>
     </w:p>
@@ -6543,57 +6485,33 @@
         <w:pStyle w:val="ab"/>
         <w:numPr>
           <w:ilvl w:val="0"/>
-          <w:numId w:val="8"/>
+          <w:numId w:val="27"/>
         </w:numPr>
-        <w:spacing w:after="0" w:line="259" w:lineRule="auto"/>
-        <w:rPr>
-          <w:rFonts w:cs="Times New Roman"/>
-          <w:szCs w:val="28"/>
-        </w:rPr>
-      </w:pPr>
-      <w:r>
-        <w:rPr>
-          <w:rFonts w:cs="Times New Roman"/>
+        <w:ind w:left="993" w:hanging="284"/>
+      </w:pPr>
+      <w:r>
+        <w:rPr>
           <w:i/>
-          <w:szCs w:val="28"/>
           <w:lang w:val="en-US"/>
         </w:rPr>
         <w:t>SHA</w:t>
       </w:r>
       <w:r>
         <w:rPr>
-          <w:rFonts w:cs="Times New Roman"/>
           <w:i/>
-          <w:szCs w:val="28"/>
         </w:rPr>
         <w:t>256</w:t>
       </w:r>
       <w:r>
-        <w:rPr>
-          <w:rFonts w:cs="Times New Roman"/>
-          <w:szCs w:val="28"/>
-        </w:rPr>
         <w:t xml:space="preserve"> – одна из наиболее устойчивых к коллизиям функция. Недостаток: по сравнению с другими, имеет довольно большое время выполнения и большая длина </w:t>
       </w:r>
       <w:r>
-        <w:rPr>
-          <w:rFonts w:cs="Times New Roman"/>
-          <w:szCs w:val="28"/>
-        </w:rPr>
         <w:t>хеш-слова</w:t>
       </w:r>
       <w:r>
-        <w:rPr>
-          <w:rFonts w:cs="Times New Roman"/>
-          <w:szCs w:val="28"/>
-        </w:rPr>
         <w:t xml:space="preserve"> (256 байт)</w:t>
       </w:r>
       <w:r>
-        <w:rPr>
-          <w:rFonts w:cs="Times New Roman"/>
-          <w:szCs w:val="28"/>
-        </w:rPr>
         <w:t>.</w:t>
       </w:r>
     </w:p>
@@ -6602,101 +6520,57 @@
         <w:pStyle w:val="ab"/>
         <w:numPr>
           <w:ilvl w:val="0"/>
-          <w:numId w:val="8"/>
+          <w:numId w:val="27"/>
         </w:numPr>
-        <w:spacing w:after="0" w:line="259" w:lineRule="auto"/>
-        <w:rPr>
-          <w:rFonts w:cs="Times New Roman"/>
-          <w:szCs w:val="28"/>
-        </w:rPr>
-      </w:pPr>
-      <w:r>
-        <w:rPr>
-          <w:rFonts w:cs="Times New Roman"/>
+        <w:ind w:left="993" w:hanging="284"/>
+      </w:pPr>
+      <w:r>
+        <w:rPr>
           <w:i/>
-          <w:szCs w:val="28"/>
           <w:lang w:val="en-US"/>
         </w:rPr>
         <w:t>RIPEMD</w:t>
       </w:r>
       <w:r>
         <w:rPr>
-          <w:rFonts w:cs="Times New Roman"/>
           <w:i/>
-          <w:szCs w:val="28"/>
         </w:rPr>
         <w:t>160</w:t>
       </w:r>
       <w:r>
-        <w:rPr>
-          <w:rFonts w:cs="Times New Roman"/>
-          <w:szCs w:val="28"/>
-        </w:rPr>
         <w:t xml:space="preserve"> – </w:t>
       </w:r>
       <w:r>
-        <w:rPr>
-          <w:rFonts w:cs="Times New Roman"/>
-          <w:szCs w:val="28"/>
-        </w:rPr>
         <w:t xml:space="preserve">так же устойчивая к коллизиям функция, которая, к тому же, имеет длину </w:t>
       </w:r>
       <w:r>
-        <w:rPr>
-          <w:rFonts w:cs="Times New Roman"/>
-          <w:szCs w:val="28"/>
-        </w:rPr>
         <w:t>хеш-слова</w:t>
       </w:r>
       <w:r>
-        <w:rPr>
-          <w:rFonts w:cs="Times New Roman"/>
-          <w:szCs w:val="28"/>
-        </w:rPr>
         <w:t xml:space="preserve"> почти в два раза меньше (160 байт), чем </w:t>
       </w:r>
       <w:r>
         <w:rPr>
-          <w:rFonts w:cs="Times New Roman"/>
-          <w:szCs w:val="28"/>
           <w:lang w:val="en-US"/>
         </w:rPr>
         <w:t>SHA</w:t>
       </w:r>
       <w:r>
-        <w:rPr>
-          <w:rFonts w:cs="Times New Roman"/>
-          <w:szCs w:val="28"/>
-        </w:rPr>
         <w:t>256.</w:t>
       </w:r>
       <w:r>
-        <w:rPr>
-          <w:rFonts w:cs="Times New Roman"/>
-          <w:szCs w:val="28"/>
-        </w:rPr>
         <w:t xml:space="preserve"> Время выполнения примерно такое же, как у </w:t>
       </w:r>
       <w:r>
         <w:rPr>
-          <w:rFonts w:cs="Times New Roman"/>
-          <w:szCs w:val="28"/>
           <w:lang w:val="en-US"/>
         </w:rPr>
         <w:t>SHA</w:t>
       </w:r>
       <w:r>
-        <w:rPr>
-          <w:rFonts w:cs="Times New Roman"/>
-          <w:szCs w:val="28"/>
-        </w:rPr>
         <w:t>256</w:t>
       </w:r>
       <w:r>
-        <w:rPr>
-          <w:rFonts w:cs="Times New Roman"/>
-          <w:szCs w:val="28"/>
-        </w:rPr>
         <w:t>.</w:t>
       </w:r>
     </w:p>
@@ -6705,74 +6579,38 @@
         <w:pStyle w:val="ab"/>
         <w:numPr>
           <w:ilvl w:val="0"/>
-          <w:numId w:val="8"/>
+          <w:numId w:val="27"/>
         </w:numPr>
-        <w:spacing w:after="0" w:line="259" w:lineRule="auto"/>
-        <w:rPr>
-          <w:rFonts w:cs="Times New Roman"/>
-          <w:szCs w:val="28"/>
-        </w:rPr>
-      </w:pPr>
-      <w:r>
-        <w:rPr>
-          <w:rFonts w:cs="Times New Roman"/>
+        <w:ind w:left="993" w:hanging="284"/>
+      </w:pPr>
+      <w:r>
+        <w:rPr>
           <w:i/>
-          <w:szCs w:val="28"/>
           <w:lang w:val="en-US"/>
         </w:rPr>
         <w:t>MD</w:t>
       </w:r>
       <w:r>
         <w:rPr>
-          <w:rFonts w:cs="Times New Roman"/>
           <w:i/>
-          <w:szCs w:val="28"/>
         </w:rPr>
         <w:t>5</w:t>
       </w:r>
       <w:r>
-        <w:rPr>
-          <w:rFonts w:cs="Times New Roman"/>
-          <w:szCs w:val="28"/>
-        </w:rPr>
         <w:t xml:space="preserve"> – </w:t>
       </w:r>
       <w:r>
-        <w:rPr>
-          <w:rFonts w:cs="Times New Roman"/>
-          <w:szCs w:val="28"/>
-        </w:rPr>
         <w:t xml:space="preserve">самая быстрая криптографическая хеш-функция из широко используемых, к тому же имеет наименьший размер хеша (128 байт). Недостаток: небезопасна. Легко подвергается коллизиям, поэтому не стала использоваться в проектах, </w:t>
       </w:r>
       <w:r>
-        <w:rPr>
-          <w:rFonts w:cs="Times New Roman"/>
-          <w:szCs w:val="28"/>
-        </w:rPr>
         <w:t>по типу криптовалютных кошельков</w:t>
       </w:r>
       <w:r>
-        <w:rPr>
-          <w:rFonts w:cs="Times New Roman"/>
-          <w:szCs w:val="28"/>
-        </w:rPr>
         <w:t>.</w:t>
       </w:r>
     </w:p>
     <w:p>
-      <w:pPr>
-        <w:spacing w:after="0" w:line="259" w:lineRule="auto"/>
-        <w:ind w:left="927" w:firstLine="0"/>
-        <w:rPr>
-          <w:rFonts w:cs="Times New Roman"/>
-          <w:szCs w:val="28"/>
-        </w:rPr>
-      </w:pPr>
-      <w:r>
-        <w:rPr>
-          <w:rFonts w:cs="Times New Roman"/>
-          <w:szCs w:val="28"/>
-        </w:rPr>
+      <w:r>
         <w:t xml:space="preserve"> </w:t>
       </w:r>
     </w:p>
@@ -7039,8 +6877,9 @@
           <w:ilvl w:val="0"/>
           <w:numId w:val="11"/>
         </w:numPr>
-      </w:pPr>
-      <w:bookmarkStart w:id="4" w:name="_Toc102919571"/>
+        <w:ind w:left="993" w:hanging="285"/>
+      </w:pPr>
+      <w:bookmarkStart w:id="4" w:name="_Toc103099801"/>
       <w:r>
         <w:lastRenderedPageBreak/>
         <w:t xml:space="preserve">СИСТЕМНОЕ </w:t>
@@ -7084,7 +6923,7 @@
       <w:pPr>
         <w:pStyle w:val="2"/>
       </w:pPr>
-      <w:bookmarkStart w:id="5" w:name="_Toc102919572"/>
+      <w:bookmarkStart w:id="5" w:name="_Toc103099802"/>
       <w:r>
         <w:t>2.</w:t>
       </w:r>
@@ -7438,7 +7277,7 @@
           <w:lang w:eastAsia="en-US"/>
         </w:rPr>
       </w:pPr>
-      <w:bookmarkStart w:id="6" w:name="_Toc102919573"/>
+      <w:bookmarkStart w:id="6" w:name="_Toc103099803"/>
       <w:r>
         <w:rPr>
           <w:lang w:eastAsia="en-US"/>
@@ -7474,7 +7313,7 @@
       <w:pPr>
         <w:pStyle w:val="3"/>
       </w:pPr>
-      <w:bookmarkStart w:id="7" w:name="_Toc102919574"/>
+      <w:bookmarkStart w:id="7" w:name="_Toc103099804"/>
       <w:r>
         <w:lastRenderedPageBreak/>
         <w:t>2.2</w:t>
@@ -7509,7 +7348,7 @@
       <w:pPr>
         <w:pStyle w:val="3"/>
       </w:pPr>
-      <w:bookmarkStart w:id="8" w:name="_Toc102919575"/>
+      <w:bookmarkStart w:id="8" w:name="_Toc103099805"/>
       <w:r>
         <w:t>2.2.2</w:t>
       </w:r>
@@ -7544,7 +7383,7 @@
       <w:pPr>
         <w:pStyle w:val="3"/>
       </w:pPr>
-      <w:bookmarkStart w:id="9" w:name="_Toc102919576"/>
+      <w:bookmarkStart w:id="9" w:name="_Toc103099806"/>
       <w:r>
         <w:t>2.</w:t>
       </w:r>
@@ -7704,7 +7543,7 @@
       <w:pPr>
         <w:pStyle w:val="3"/>
       </w:pPr>
-      <w:bookmarkStart w:id="10" w:name="_Toc102919577"/>
+      <w:bookmarkStart w:id="10" w:name="_Toc103099807"/>
       <w:r>
         <w:t>2.</w:t>
       </w:r>
@@ -7823,7 +7662,7 @@
       <w:pPr>
         <w:pStyle w:val="3"/>
       </w:pPr>
-      <w:bookmarkStart w:id="11" w:name="_Toc102919578"/>
+      <w:bookmarkStart w:id="11" w:name="_Toc103099808"/>
       <w:r>
         <w:t>2.2.5</w:t>
       </w:r>
@@ -7888,7 +7727,7 @@
       <w:pPr>
         <w:pStyle w:val="3"/>
       </w:pPr>
-      <w:bookmarkStart w:id="12" w:name="_Toc102919579"/>
+      <w:bookmarkStart w:id="12" w:name="_Toc103099809"/>
       <w:r>
         <w:t>2.2.6</w:t>
       </w:r>
@@ -7922,7 +7761,7 @@
       <w:pPr>
         <w:pStyle w:val="3"/>
       </w:pPr>
-      <w:bookmarkStart w:id="13" w:name="_Toc102919580"/>
+      <w:bookmarkStart w:id="13" w:name="_Toc103099810"/>
       <w:r>
         <w:t>2.2.7</w:t>
       </w:r>
@@ -7958,7 +7797,7 @@
       <w:pPr>
         <w:pStyle w:val="3"/>
       </w:pPr>
-      <w:bookmarkStart w:id="14" w:name="_Toc102919581"/>
+      <w:bookmarkStart w:id="14" w:name="_Toc103099811"/>
       <w:r>
         <w:t>2.2.8</w:t>
       </w:r>
@@ -7990,7 +7829,7 @@
       <w:pPr>
         <w:pStyle w:val="3"/>
       </w:pPr>
-      <w:bookmarkStart w:id="15" w:name="_Toc102919582"/>
+      <w:bookmarkStart w:id="15" w:name="_Toc103099812"/>
       <w:r>
         <w:t>2.2.9</w:t>
       </w:r>
@@ -8079,8 +7918,10 @@
           <w:ilvl w:val="0"/>
           <w:numId w:val="11"/>
         </w:numPr>
-      </w:pPr>
-      <w:bookmarkStart w:id="16" w:name="_Toc102919583"/>
+        <w:ind w:left="993" w:hanging="284"/>
+        <w:jc w:val="left"/>
+      </w:pPr>
+      <w:bookmarkStart w:id="16" w:name="_Toc103099813"/>
       <w:r>
         <w:lastRenderedPageBreak/>
         <w:t>ФУНКЦИОНАЛЬНОЕ ПРОЕКТИРОВАНИЕ</w:t>
@@ -8103,7 +7944,7 @@
       <w:pPr>
         <w:pStyle w:val="2"/>
       </w:pPr>
-      <w:bookmarkStart w:id="17" w:name="_Toc102919584"/>
+      <w:bookmarkStart w:id="17" w:name="_Toc103099814"/>
       <w:r>
         <w:t xml:space="preserve">3.1 </w:t>
       </w:r>
@@ -8244,7 +8085,7 @@
       <w:pPr>
         <w:pStyle w:val="3"/>
       </w:pPr>
-      <w:bookmarkStart w:id="18" w:name="_Toc102919585"/>
+      <w:bookmarkStart w:id="18" w:name="_Toc103099815"/>
       <w:r>
         <w:t>3.</w:t>
       </w:r>
@@ -8577,7 +8418,7 @@
           <w:rStyle w:val="pl-en"/>
         </w:rPr>
       </w:pPr>
-      <w:bookmarkStart w:id="19" w:name="_Toc102919586"/>
+      <w:bookmarkStart w:id="19" w:name="_Toc103099816"/>
       <w:r>
         <w:t>3.</w:t>
       </w:r>
@@ -8852,7 +8693,7 @@
       <w:pPr>
         <w:pStyle w:val="3"/>
       </w:pPr>
-      <w:bookmarkStart w:id="20" w:name="_Toc102919587"/>
+      <w:bookmarkStart w:id="20" w:name="_Toc103099817"/>
       <w:r>
         <w:t>3.</w:t>
       </w:r>
@@ -9279,7 +9120,7 @@
           <w:lang w:eastAsia="en-US"/>
         </w:rPr>
       </w:pPr>
-      <w:bookmarkStart w:id="21" w:name="_Toc102919588"/>
+      <w:bookmarkStart w:id="21" w:name="_Toc103099818"/>
       <w:r>
         <w:rPr>
           <w:lang w:eastAsia="en-US"/>
@@ -9344,7 +9185,7 @@
           <w:lang w:eastAsia="en-US"/>
         </w:rPr>
       </w:pPr>
-      <w:bookmarkStart w:id="22" w:name="_Toc102919589"/>
+      <w:bookmarkStart w:id="22" w:name="_Toc103099819"/>
       <w:r>
         <w:rPr>
           <w:lang w:eastAsia="en-US"/>
@@ -9435,7 +9276,7 @@
           <w:lang w:eastAsia="en-US"/>
         </w:rPr>
       </w:pPr>
-      <w:bookmarkStart w:id="23" w:name="_Toc102919590"/>
+      <w:bookmarkStart w:id="23" w:name="_Toc103099820"/>
       <w:r>
         <w:rPr>
           <w:lang w:eastAsia="en-US"/>
@@ -9531,7 +9372,7 @@
           <w:lang w:eastAsia="en-US"/>
         </w:rPr>
       </w:pPr>
-      <w:bookmarkStart w:id="24" w:name="_Toc102919591"/>
+      <w:bookmarkStart w:id="24" w:name="_Toc103099821"/>
       <w:r>
         <w:rPr>
           <w:lang w:eastAsia="en-US"/>
@@ -9622,7 +9463,7 @@
           <w:rStyle w:val="pl-en"/>
         </w:rPr>
       </w:pPr>
-      <w:bookmarkStart w:id="25" w:name="_Toc102919592"/>
+      <w:bookmarkStart w:id="25" w:name="_Toc103099822"/>
       <w:r>
         <w:rPr>
           <w:lang w:eastAsia="en-US"/>
@@ -9850,7 +9691,7 @@
           <w:lang w:eastAsia="en-US"/>
         </w:rPr>
       </w:pPr>
-      <w:bookmarkStart w:id="26" w:name="_Toc102919593"/>
+      <w:bookmarkStart w:id="26" w:name="_Toc103099823"/>
       <w:r>
         <w:rPr>
           <w:lang w:eastAsia="en-US"/>
@@ -10027,7 +9868,7 @@
           <w:lang w:eastAsia="en-US"/>
         </w:rPr>
       </w:pPr>
-      <w:bookmarkStart w:id="27" w:name="_Toc102919594"/>
+      <w:bookmarkStart w:id="27" w:name="_Toc103099824"/>
       <w:r>
         <w:rPr>
           <w:lang w:eastAsia="en-US"/>
@@ -10147,7 +9988,7 @@
           <w:lang w:eastAsia="en-US"/>
         </w:rPr>
       </w:pPr>
-      <w:bookmarkStart w:id="28" w:name="_Toc102919595"/>
+      <w:bookmarkStart w:id="28" w:name="_Toc103099825"/>
       <w:r>
         <w:rPr>
           <w:lang w:eastAsia="en-US"/>
@@ -10341,7 +10182,7 @@
           <w:lang w:eastAsia="en-US"/>
         </w:rPr>
       </w:pPr>
-      <w:bookmarkStart w:id="29" w:name="_Toc102919596"/>
+      <w:bookmarkStart w:id="29" w:name="_Toc103099826"/>
       <w:r>
         <w:rPr>
           <w:lang w:eastAsia="en-US"/>
@@ -10532,7 +10373,7 @@
           <w:lang w:eastAsia="en-US"/>
         </w:rPr>
       </w:pPr>
-      <w:bookmarkStart w:id="30" w:name="_Toc102919597"/>
+      <w:bookmarkStart w:id="30" w:name="_Toc103099827"/>
       <w:r>
         <w:rPr>
           <w:lang w:eastAsia="en-US"/>
@@ -10627,7 +10468,7 @@
           <w:lang w:eastAsia="en-US"/>
         </w:rPr>
       </w:pPr>
-      <w:bookmarkStart w:id="31" w:name="_Toc102919598"/>
+      <w:bookmarkStart w:id="31" w:name="_Toc103099828"/>
       <w:r>
         <w:rPr>
           <w:lang w:eastAsia="en-US"/>
@@ -10728,7 +10569,7 @@
           <w:lang w:eastAsia="en-US"/>
         </w:rPr>
       </w:pPr>
-      <w:bookmarkStart w:id="32" w:name="_Toc102919599"/>
+      <w:bookmarkStart w:id="32" w:name="_Toc103099829"/>
       <w:r>
         <w:rPr>
           <w:lang w:eastAsia="en-US"/>
@@ -10788,7 +10629,7 @@
           <w:lang w:eastAsia="en-US"/>
         </w:rPr>
       </w:pPr>
-      <w:bookmarkStart w:id="33" w:name="_Toc102919600"/>
+      <w:bookmarkStart w:id="33" w:name="_Toc103099830"/>
       <w:r>
         <w:rPr>
           <w:lang w:eastAsia="en-US"/>
@@ -10859,7 +10700,7 @@
           <w:lang w:eastAsia="en-US"/>
         </w:rPr>
       </w:pPr>
-      <w:bookmarkStart w:id="34" w:name="_Toc102919601"/>
+      <w:bookmarkStart w:id="34" w:name="_Toc103099831"/>
       <w:r>
         <w:rPr>
           <w:lang w:eastAsia="en-US"/>
@@ -11007,8 +10848,10 @@
           <w:ilvl w:val="0"/>
           <w:numId w:val="11"/>
         </w:numPr>
-      </w:pPr>
-      <w:bookmarkStart w:id="35" w:name="_Toc102919602"/>
+        <w:ind w:left="993" w:hanging="284"/>
+        <w:jc w:val="left"/>
+      </w:pPr>
+      <w:bookmarkStart w:id="35" w:name="_Toc103099832"/>
       <w:r>
         <w:lastRenderedPageBreak/>
         <w:t>РАЗРАБОТКА ПРОГРАММНЫХ МОДУЛЕЙ</w:t>
@@ -11019,7 +10862,7 @@
       <w:pPr>
         <w:pStyle w:val="2"/>
       </w:pPr>
-      <w:bookmarkStart w:id="36" w:name="_Toc102919603"/>
+      <w:bookmarkStart w:id="36" w:name="_Toc103099833"/>
       <w:r>
         <w:t>4.1 Выделение ключевых процедур</w:t>
       </w:r>
@@ -11066,7 +10909,7 @@
       <w:pPr>
         <w:pStyle w:val="3"/>
       </w:pPr>
-      <w:bookmarkStart w:id="37" w:name="_Toc102919604"/>
+      <w:bookmarkStart w:id="37" w:name="_Toc103099834"/>
       <w:r>
         <w:t xml:space="preserve">4.1.1 </w:t>
       </w:r>
@@ -11215,7 +11058,7 @@
       <w:pPr>
         <w:pStyle w:val="3"/>
       </w:pPr>
-      <w:bookmarkStart w:id="38" w:name="_Toc102919605"/>
+      <w:bookmarkStart w:id="38" w:name="_Toc103099835"/>
       <w:r>
         <w:t>4.1.2</w:t>
       </w:r>
@@ -11338,7 +11181,7 @@
       <w:pPr>
         <w:pStyle w:val="3"/>
       </w:pPr>
-      <w:bookmarkStart w:id="39" w:name="_Toc102919606"/>
+      <w:bookmarkStart w:id="39" w:name="_Toc103099836"/>
       <w:r>
         <w:t>4.1.3 Добавление файла в список</w:t>
       </w:r>
@@ -11551,7 +11394,7 @@
       <w:pPr>
         <w:pStyle w:val="3"/>
       </w:pPr>
-      <w:bookmarkStart w:id="40" w:name="_Toc102919607"/>
+      <w:bookmarkStart w:id="40" w:name="_Toc103099837"/>
       <w:r>
         <w:t>4.1.</w:t>
       </w:r>
@@ -11925,7 +11768,7 @@
       <w:pPr>
         <w:pStyle w:val="3"/>
       </w:pPr>
-      <w:bookmarkStart w:id="41" w:name="_Toc102919608"/>
+      <w:bookmarkStart w:id="41" w:name="_Toc103099838"/>
       <w:r>
         <w:t>4.2.1</w:t>
       </w:r>
@@ -12206,7 +12049,7 @@
       <w:pPr>
         <w:pStyle w:val="3"/>
       </w:pPr>
-      <w:bookmarkStart w:id="42" w:name="_Toc102919609"/>
+      <w:bookmarkStart w:id="42" w:name="_Toc103099839"/>
       <w:r>
         <w:t>4.2.2</w:t>
       </w:r>
@@ -12290,7 +12133,7 @@
           <w:lang w:eastAsia="en-US"/>
         </w:rPr>
       </w:pPr>
-      <w:bookmarkStart w:id="43" w:name="_Toc102919610"/>
+      <w:bookmarkStart w:id="43" w:name="_Toc103099840"/>
       <w:r>
         <w:rPr>
           <w:lang w:eastAsia="en-US"/>
@@ -12557,7 +12400,7 @@
           <w:lang w:eastAsia="en-US"/>
         </w:rPr>
       </w:pPr>
-      <w:bookmarkStart w:id="44" w:name="_Toc102919611"/>
+      <w:bookmarkStart w:id="44" w:name="_Toc103099841"/>
       <w:r>
         <w:rPr>
           <w:lang w:eastAsia="en-US"/>
@@ -12784,7 +12627,7 @@
           <w:lang w:eastAsia="en-US"/>
         </w:rPr>
       </w:pPr>
-      <w:bookmarkStart w:id="45" w:name="_Toc102919612"/>
+      <w:bookmarkStart w:id="45" w:name="_Toc103099842"/>
       <w:r>
         <w:rPr>
           <w:lang w:eastAsia="en-US"/>
@@ -13021,13 +12864,6 @@
         </w:rPr>
         <w:t xml:space="preserve">, и вывод статистики обновлённых структур. </w:t>
       </w:r>
-    </w:p>
-    <w:p>
-      <w:pPr>
-        <w:rPr>
-          <w:lang w:eastAsia="en-US"/>
-        </w:rPr>
-      </w:pPr>
     </w:p>
     <w:p>
       <w:pPr>
@@ -13080,8 +12916,10 @@
           <w:ilvl w:val="0"/>
           <w:numId w:val="11"/>
         </w:numPr>
-      </w:pPr>
-      <w:bookmarkStart w:id="46" w:name="_Toc102919613"/>
+        <w:ind w:left="993" w:hanging="285"/>
+        <w:jc w:val="left"/>
+      </w:pPr>
+      <w:bookmarkStart w:id="46" w:name="_Toc103099843"/>
       <w:r>
         <w:lastRenderedPageBreak/>
         <w:t>ПРОГРАММА И МЕТОДИКА ИСПЫТАНИЙ</w:t>
@@ -13359,50 +13197,48 @@
     </w:p>
     <w:p>
       <w:pPr>
+        <w:spacing w:after="0" w:line="259" w:lineRule="auto"/>
+        <w:ind w:firstLine="708"/>
+        <w:rPr>
+          <w:rFonts w:cs="Times New Roman"/>
+        </w:rPr>
+      </w:pPr>
+      <w:r>
+        <w:rPr>
+          <w:rFonts w:cs="Times New Roman"/>
+        </w:rPr>
+        <w:lastRenderedPageBreak/>
+        <w:t>После проверки файлов на</w:t>
+      </w:r>
+      <w:r>
+        <w:rPr>
+          <w:rFonts w:cs="Times New Roman"/>
+        </w:rPr>
+        <w:t xml:space="preserve"> уникальность видно, что файлы 0, 1</w:t>
+      </w:r>
+      <w:r>
+        <w:rPr>
+          <w:rFonts w:cs="Times New Roman"/>
+        </w:rPr>
+        <w:t xml:space="preserve"> и 6 были занесены в список</w:t>
+      </w:r>
+      <w:r>
+        <w:rPr>
+          <w:rFonts w:cs="Times New Roman"/>
+        </w:rPr>
+        <w:t xml:space="preserve"> дублирующихся файлов, а файлы 5, 2 и 4</w:t>
+      </w:r>
+      <w:r>
+        <w:rPr>
+          <w:rFonts w:cs="Times New Roman"/>
+        </w:rPr>
+        <w:t xml:space="preserve"> – в список уникальных файлов. </w:t>
+      </w:r>
+    </w:p>
+    <w:p>
+      <w:pPr>
         <w:spacing w:after="160" w:line="259" w:lineRule="auto"/>
         <w:ind w:firstLine="708"/>
-        <w:jc w:val="left"/>
-        <w:rPr>
-          <w:rFonts w:cs="Times New Roman"/>
-        </w:rPr>
-      </w:pPr>
-      <w:r>
-        <w:rPr>
-          <w:rFonts w:cs="Times New Roman"/>
-        </w:rPr>
-        <w:lastRenderedPageBreak/>
-        <w:t>После проверки файлов на</w:t>
-      </w:r>
-      <w:r>
-        <w:rPr>
-          <w:rFonts w:cs="Times New Roman"/>
-        </w:rPr>
-        <w:t xml:space="preserve"> уникальность видно, что файлы 0, 1</w:t>
-      </w:r>
-      <w:r>
-        <w:rPr>
-          <w:rFonts w:cs="Times New Roman"/>
-        </w:rPr>
-        <w:t xml:space="preserve"> и 6 были занесены в список</w:t>
-      </w:r>
-      <w:r>
-        <w:rPr>
-          <w:rFonts w:cs="Times New Roman"/>
-        </w:rPr>
-        <w:t xml:space="preserve"> дублирующихся файлов, а файлы 5, 2 и 4</w:t>
-      </w:r>
-      <w:r>
-        <w:rPr>
-          <w:rFonts w:cs="Times New Roman"/>
-        </w:rPr>
-        <w:t xml:space="preserve"> – в список уникальных файлов. </w:t>
-      </w:r>
-    </w:p>
-    <w:p>
-      <w:pPr>
-        <w:spacing w:after="160" w:line="259" w:lineRule="auto"/>
-        <w:ind w:firstLine="708"/>
-        <w:jc w:val="left"/>
         <w:rPr>
           <w:rFonts w:cs="Times New Roman"/>
         </w:rPr>
@@ -13718,7 +13554,7 @@
     </w:p>
     <w:p>
       <w:pPr>
-        <w:spacing w:after="160" w:line="259" w:lineRule="auto"/>
+        <w:spacing w:after="0" w:line="259" w:lineRule="auto"/>
         <w:jc w:val="left"/>
         <w:rPr>
           <w:rFonts w:cs="Times New Roman"/>
@@ -13974,7 +13810,7 @@
           <w:rFonts w:cs="Times New Roman"/>
         </w:rPr>
       </w:pPr>
-      <w:bookmarkStart w:id="47" w:name="_Toc102919614"/>
+      <w:bookmarkStart w:id="47" w:name="_Toc103099844"/>
       <w:r>
         <w:rPr>
           <w:rFonts w:cs="Times New Roman"/>
@@ -14118,7 +13954,6 @@
     </w:p>
     <w:p>
       <w:pPr>
-        <w:spacing w:before="240"/>
         <w:rPr>
           <w:lang w:eastAsia="en-US"/>
         </w:rPr>
@@ -14197,139 +14032,131 @@
     </w:p>
     <w:p>
       <w:pPr>
+        <w:rPr>
+          <w:lang w:eastAsia="en-US"/>
+        </w:rPr>
+      </w:pPr>
+      <w:r>
+        <w:rPr>
+          <w:lang w:eastAsia="en-US"/>
+        </w:rPr>
+        <w:t>Так же флаги можно передавать путём конкатенации строки, начинающейся с символа «–»</w:t>
+      </w:r>
+      <w:r>
+        <w:rPr>
+          <w:lang w:eastAsia="en-US"/>
+        </w:rPr>
+        <w:t>. К примеру, если надо выставить флаги удаление и сбора скрытых файлов, то можно написать, как –</w:t>
+      </w:r>
+      <w:r>
+        <w:rPr>
+          <w:lang w:val="en-US" w:eastAsia="en-US"/>
+        </w:rPr>
+        <w:t>d</w:t>
+      </w:r>
+      <w:r>
+        <w:rPr>
+          <w:lang w:eastAsia="en-US"/>
+        </w:rPr>
+        <w:t xml:space="preserve"> –</w:t>
+      </w:r>
+      <w:r>
+        <w:rPr>
+          <w:lang w:val="en-US" w:eastAsia="en-US"/>
+        </w:rPr>
+        <w:t>a</w:t>
+      </w:r>
+      <w:r>
+        <w:rPr>
+          <w:lang w:eastAsia="en-US"/>
+        </w:rPr>
+        <w:t xml:space="preserve">, так и </w:t>
+      </w:r>
+      <w:r>
+        <w:rPr>
+          <w:lang w:eastAsia="en-US"/>
+        </w:rPr>
+        <w:t>–</w:t>
+      </w:r>
+      <w:r>
+        <w:rPr>
+          <w:lang w:val="en-US" w:eastAsia="en-US"/>
+        </w:rPr>
+        <w:t>ad</w:t>
+      </w:r>
+      <w:r>
+        <w:rPr>
+          <w:lang w:eastAsia="en-US"/>
+        </w:rPr>
+        <w:t xml:space="preserve">. </w:t>
+      </w:r>
+      <w:r>
+        <w:rPr>
+          <w:lang w:eastAsia="en-US"/>
+        </w:rPr>
+        <w:t xml:space="preserve"> </w:t>
+      </w:r>
+    </w:p>
+    <w:p>
+      <w:pPr>
+        <w:spacing w:after="0"/>
+        <w:rPr>
+          <w:lang w:eastAsia="en-US"/>
+        </w:rPr>
+      </w:pPr>
+      <w:r>
+        <w:rPr>
+          <w:lang w:eastAsia="en-US"/>
+        </w:rPr>
+        <w:t xml:space="preserve">Стоит упомянуть, что при запуске программы с флагом тестирования все остальные флаги игнорируются. Так же при запуске программы с флагом помощи, все остальные флаги так же будут игнорироваться. Т.е. сверху иерархии флагов стоит флаг тестирования, за ним флаг помощи, и потом все остальные флаги. </w:t>
+      </w:r>
+    </w:p>
+    <w:p>
+      <w:pPr>
+        <w:rPr>
+          <w:lang w:eastAsia="en-US"/>
+        </w:rPr>
+      </w:pPr>
+      <w:r>
+        <w:rPr>
+          <w:lang w:eastAsia="en-US"/>
+        </w:rPr>
+        <w:t xml:space="preserve">Как отмечено в странице-мануале, запуск программы с корневой директории должен быть перенаправлен с домашнюю директорию пользователя, запускавшего программу, так как данная утилита должна быть доступна для использования на </w:t>
+      </w:r>
+      <w:proofErr w:type="spellStart"/>
+      <w:r>
+        <w:rPr>
+          <w:lang w:val="en-US" w:eastAsia="en-US"/>
+        </w:rPr>
+        <w:t>ssh</w:t>
+      </w:r>
+      <w:proofErr w:type="spellEnd"/>
+      <w:r>
+        <w:rPr>
+          <w:lang w:eastAsia="en-US"/>
+        </w:rPr>
+        <w:t>-</w:t>
+      </w:r>
+      <w:r>
+        <w:rPr>
+          <w:lang w:eastAsia="en-US"/>
+        </w:rPr>
+        <w:t xml:space="preserve">серверах и локальных серверах. В случае, если на таковых она будет запущена с домашней директории, то файлы других пользователей или самой системы могут быть повреждены.  </w:t>
+      </w:r>
+    </w:p>
+    <w:p>
+      <w:pPr>
         <w:spacing w:before="240"/>
         <w:rPr>
-          <w:lang w:eastAsia="en-US"/>
-        </w:rPr>
-      </w:pPr>
-      <w:r>
-        <w:rPr>
-          <w:lang w:eastAsia="en-US"/>
-        </w:rPr>
-        <w:t>Так же флаги можно передавать путём конкатенации строки, начинающейся с символа «–»</w:t>
-      </w:r>
-      <w:r>
-        <w:rPr>
-          <w:lang w:eastAsia="en-US"/>
-        </w:rPr>
-        <w:t>. К примеру, если надо выставить флаги удаление и сбора скрытых файлов, то можно написать, как –</w:t>
-      </w:r>
-      <w:r>
-        <w:rPr>
-          <w:lang w:val="en-US" w:eastAsia="en-US"/>
-        </w:rPr>
-        <w:t>d</w:t>
-      </w:r>
-      <w:r>
-        <w:rPr>
-          <w:lang w:eastAsia="en-US"/>
-        </w:rPr>
-        <w:t xml:space="preserve"> –</w:t>
-      </w:r>
-      <w:r>
-        <w:rPr>
-          <w:lang w:val="en-US" w:eastAsia="en-US"/>
-        </w:rPr>
-        <w:t>a</w:t>
-      </w:r>
-      <w:r>
-        <w:rPr>
-          <w:lang w:eastAsia="en-US"/>
-        </w:rPr>
-        <w:t xml:space="preserve">, так и </w:t>
-      </w:r>
-      <w:r>
-        <w:rPr>
-          <w:lang w:eastAsia="en-US"/>
-        </w:rPr>
-        <w:t>–</w:t>
-      </w:r>
-      <w:r>
-        <w:rPr>
-          <w:lang w:val="en-US" w:eastAsia="en-US"/>
-        </w:rPr>
-        <w:t>ad</w:t>
-      </w:r>
-      <w:r>
-        <w:rPr>
-          <w:lang w:eastAsia="en-US"/>
-        </w:rPr>
-        <w:t xml:space="preserve">. </w:t>
-      </w:r>
-      <w:r>
-        <w:rPr>
-          <w:lang w:eastAsia="en-US"/>
-        </w:rPr>
-        <w:t xml:space="preserve"> </w:t>
-      </w:r>
-    </w:p>
-    <w:p>
-      <w:pPr>
-        <w:spacing w:before="240"/>
-        <w:rPr>
-          <w:lang w:eastAsia="en-US"/>
-        </w:rPr>
-      </w:pPr>
-      <w:r>
-        <w:rPr>
-          <w:lang w:eastAsia="en-US"/>
-        </w:rPr>
-        <w:t xml:space="preserve">Стоит упомянуть, что при запуске программы с флагом тестирования все остальные флаги игнорируются. Так же при запуске программы с флагом помощи, все остальные флаги так же будут игнорироваться. Т.е. сверху иерархии флагов стоит флаг тестирования, за ним флаг помощи, и потом все остальные флаги. </w:t>
-      </w:r>
-    </w:p>
-    <w:p>
-      <w:pPr>
-        <w:spacing w:before="240"/>
-        <w:rPr>
-          <w:lang w:eastAsia="en-US"/>
-        </w:rPr>
-      </w:pPr>
-      <w:r>
-        <w:rPr>
-          <w:lang w:eastAsia="en-US"/>
-        </w:rPr>
-        <w:t xml:space="preserve">Как отмечено в странице-мануале, запуск программы с корневой директории должен быть перенаправлен с домашнюю директорию пользователя, запускавшего программу, так как данная утилита должна быть доступна для использования на </w:t>
-      </w:r>
-      <w:proofErr w:type="spellStart"/>
-      <w:r>
-        <w:rPr>
-          <w:lang w:val="en-US" w:eastAsia="en-US"/>
-        </w:rPr>
-        <w:t>ssh</w:t>
-      </w:r>
-      <w:proofErr w:type="spellEnd"/>
-      <w:r>
-        <w:rPr>
-          <w:lang w:eastAsia="en-US"/>
-        </w:rPr>
-        <w:t>-</w:t>
-      </w:r>
-      <w:r>
-        <w:rPr>
-          <w:lang w:eastAsia="en-US"/>
-        </w:rPr>
-        <w:t xml:space="preserve">серверах и локальных серверах. В случае, если на таковых </w:t>
-      </w:r>
+          <w:i/>
+          <w:lang w:eastAsia="en-US"/>
+        </w:rPr>
+      </w:pPr>
       <w:r>
         <w:rPr>
           <w:lang w:eastAsia="en-US"/>
         </w:rPr>
         <w:lastRenderedPageBreak/>
-        <w:t xml:space="preserve">она будет запущена с домашней директории, то файлы других пользователей или самой системы могут быть повреждены.  </w:t>
-      </w:r>
-    </w:p>
-    <w:p>
-      <w:pPr>
-        <w:spacing w:before="240"/>
-        <w:rPr>
-          <w:i/>
-          <w:lang w:eastAsia="en-US"/>
-        </w:rPr>
-      </w:pPr>
-      <w:r>
-        <w:rPr>
-          <w:lang w:eastAsia="en-US"/>
-        </w:rPr>
         <w:t xml:space="preserve">Так же это является бесплатной утилитой с открытым исходным кодом, и кто угодно может информировать о её недостатках или предложить вносить свои изменения. Для этого можно написать на почту </w:t>
       </w:r>
       <w:proofErr w:type="spellStart"/>
@@ -14425,7 +14252,7 @@
           <w:lang w:eastAsia="en-US"/>
         </w:rPr>
       </w:pPr>
-      <w:bookmarkStart w:id="48" w:name="_Toc102919615"/>
+      <w:bookmarkStart w:id="48" w:name="_Toc103099845"/>
       <w:r>
         <w:rPr>
           <w:lang w:eastAsia="en-US"/>
@@ -14617,7 +14444,7 @@
           <w:color w:val="auto"/>
         </w:rPr>
       </w:pPr>
-      <w:bookmarkStart w:id="49" w:name="_Toc102919616"/>
+      <w:bookmarkStart w:id="49" w:name="_Toc103099846"/>
       <w:r>
         <w:rPr>
           <w:rFonts w:cs="Times New Roman"/>
@@ -15042,7 +14869,7 @@
         </w:rPr>
       </w:pPr>
       <w:bookmarkStart w:id="50" w:name="_Toc100862504"/>
-      <w:bookmarkStart w:id="51" w:name="_Toc102919617"/>
+      <w:bookmarkStart w:id="51" w:name="_Toc103099847"/>
       <w:r>
         <w:rPr>
           <w:rFonts w:eastAsia="Times New Roman"/>
@@ -15153,7 +14980,7 @@
           <w:szCs w:val="24"/>
         </w:rPr>
       </w:pPr>
-      <w:bookmarkStart w:id="52" w:name="_Toc102919618"/>
+      <w:bookmarkStart w:id="52" w:name="_Toc103099848"/>
       <w:r>
         <w:rPr>
           <w:rFonts w:eastAsia="Times New Roman"/>
@@ -15249,7 +15076,7 @@
           <w:szCs w:val="24"/>
         </w:rPr>
       </w:pPr>
-      <w:bookmarkStart w:id="53" w:name="_Toc102919619"/>
+      <w:bookmarkStart w:id="53" w:name="_Toc103099849"/>
       <w:r>
         <w:rPr>
           <w:rFonts w:eastAsia="Times New Roman"/>
@@ -15368,7 +15195,7 @@
           <w:szCs w:val="24"/>
         </w:rPr>
       </w:pPr>
-      <w:bookmarkStart w:id="54" w:name="_Toc102919620"/>
+      <w:bookmarkStart w:id="54" w:name="_Toc103099850"/>
       <w:r>
         <w:rPr>
           <w:rFonts w:eastAsia="Times New Roman"/>
@@ -17395,6 +17222,119 @@
     </w:lvl>
   </w:abstractNum>
   <w:abstractNum w:abstractNumId="18">
+    <w:nsid w:val="4ECB0CB2"/>
+    <w:multiLevelType w:val="hybridMultilevel"/>
+    <w:tmpl w:val="6B16C35E"/>
+    <w:lvl w:ilvl="0" w:tplc="3E92C14A">
+      <w:start w:val="3"/>
+      <w:numFmt w:val="bullet"/>
+      <w:lvlText w:val="–"/>
+      <w:lvlJc w:val="left"/>
+      <w:pPr>
+        <w:ind w:left="1429" w:hanging="360"/>
+      </w:pPr>
+      <w:rPr>
+        <w:rFonts w:ascii="Times New Roman" w:eastAsiaTheme="minorEastAsia" w:hAnsi="Times New Roman" w:cs="Times New Roman" w:hint="default"/>
+      </w:rPr>
+    </w:lvl>
+    <w:lvl w:ilvl="1" w:tplc="04190003" w:tentative="1">
+      <w:start w:val="1"/>
+      <w:numFmt w:val="bullet"/>
+      <w:lvlText w:val="o"/>
+      <w:lvlJc w:val="left"/>
+      <w:pPr>
+        <w:ind w:left="2149" w:hanging="360"/>
+      </w:pPr>
+      <w:rPr>
+        <w:rFonts w:ascii="Courier New" w:hAnsi="Courier New" w:cs="Courier New" w:hint="default"/>
+      </w:rPr>
+    </w:lvl>
+    <w:lvl w:ilvl="2" w:tplc="04190005" w:tentative="1">
+      <w:start w:val="1"/>
+      <w:numFmt w:val="bullet"/>
+      <w:lvlText w:val=""/>
+      <w:lvlJc w:val="left"/>
+      <w:pPr>
+        <w:ind w:left="2869" w:hanging="360"/>
+      </w:pPr>
+      <w:rPr>
+        <w:rFonts w:ascii="Wingdings" w:hAnsi="Wingdings" w:hint="default"/>
+      </w:rPr>
+    </w:lvl>
+    <w:lvl w:ilvl="3" w:tplc="04190001" w:tentative="1">
+      <w:start w:val="1"/>
+      <w:numFmt w:val="bullet"/>
+      <w:lvlText w:val=""/>
+      <w:lvlJc w:val="left"/>
+      <w:pPr>
+        <w:ind w:left="3589" w:hanging="360"/>
+      </w:pPr>
+      <w:rPr>
+        <w:rFonts w:ascii="Symbol" w:hAnsi="Symbol" w:hint="default"/>
+      </w:rPr>
+    </w:lvl>
+    <w:lvl w:ilvl="4" w:tplc="04190003" w:tentative="1">
+      <w:start w:val="1"/>
+      <w:numFmt w:val="bullet"/>
+      <w:lvlText w:val="o"/>
+      <w:lvlJc w:val="left"/>
+      <w:pPr>
+        <w:ind w:left="4309" w:hanging="360"/>
+      </w:pPr>
+      <w:rPr>
+        <w:rFonts w:ascii="Courier New" w:hAnsi="Courier New" w:cs="Courier New" w:hint="default"/>
+      </w:rPr>
+    </w:lvl>
+    <w:lvl w:ilvl="5" w:tplc="04190005" w:tentative="1">
+      <w:start w:val="1"/>
+      <w:numFmt w:val="bullet"/>
+      <w:lvlText w:val=""/>
+      <w:lvlJc w:val="left"/>
+      <w:pPr>
+        <w:ind w:left="5029" w:hanging="360"/>
+      </w:pPr>
+      <w:rPr>
+        <w:rFonts w:ascii="Wingdings" w:hAnsi="Wingdings" w:hint="default"/>
+      </w:rPr>
+    </w:lvl>
+    <w:lvl w:ilvl="6" w:tplc="04190001" w:tentative="1">
+      <w:start w:val="1"/>
+      <w:numFmt w:val="bullet"/>
+      <w:lvlText w:val=""/>
+      <w:lvlJc w:val="left"/>
+      <w:pPr>
+        <w:ind w:left="5749" w:hanging="360"/>
+      </w:pPr>
+      <w:rPr>
+        <w:rFonts w:ascii="Symbol" w:hAnsi="Symbol" w:hint="default"/>
+      </w:rPr>
+    </w:lvl>
+    <w:lvl w:ilvl="7" w:tplc="04190003" w:tentative="1">
+      <w:start w:val="1"/>
+      <w:numFmt w:val="bullet"/>
+      <w:lvlText w:val="o"/>
+      <w:lvlJc w:val="left"/>
+      <w:pPr>
+        <w:ind w:left="6469" w:hanging="360"/>
+      </w:pPr>
+      <w:rPr>
+        <w:rFonts w:ascii="Courier New" w:hAnsi="Courier New" w:cs="Courier New" w:hint="default"/>
+      </w:rPr>
+    </w:lvl>
+    <w:lvl w:ilvl="8" w:tplc="04190005" w:tentative="1">
+      <w:start w:val="1"/>
+      <w:numFmt w:val="bullet"/>
+      <w:lvlText w:val=""/>
+      <w:lvlJc w:val="left"/>
+      <w:pPr>
+        <w:ind w:left="7189" w:hanging="360"/>
+      </w:pPr>
+      <w:rPr>
+        <w:rFonts w:ascii="Wingdings" w:hAnsi="Wingdings" w:hint="default"/>
+      </w:rPr>
+    </w:lvl>
+  </w:abstractNum>
+  <w:abstractNum w:abstractNumId="19">
     <w:nsid w:val="53BF02E1"/>
     <w:multiLevelType w:val="hybridMultilevel"/>
     <w:tmpl w:val="29A288C0"/>
@@ -17484,7 +17424,7 @@
       </w:pPr>
     </w:lvl>
   </w:abstractNum>
-  <w:abstractNum w:abstractNumId="19">
+  <w:abstractNum w:abstractNumId="20">
     <w:nsid w:val="5A0B272B"/>
     <w:multiLevelType w:val="hybridMultilevel"/>
     <w:tmpl w:val="C2F25F8A"/>
@@ -17597,7 +17537,7 @@
       </w:rPr>
     </w:lvl>
   </w:abstractNum>
-  <w:abstractNum w:abstractNumId="20">
+  <w:abstractNum w:abstractNumId="21">
     <w:nsid w:val="66580627"/>
     <w:multiLevelType w:val="hybridMultilevel"/>
     <w:tmpl w:val="1FA0A7A4"/>
@@ -17710,7 +17650,7 @@
       </w:rPr>
     </w:lvl>
   </w:abstractNum>
-  <w:abstractNum w:abstractNumId="21">
+  <w:abstractNum w:abstractNumId="22">
     <w:nsid w:val="6B0F5A27"/>
     <w:multiLevelType w:val="hybridMultilevel"/>
     <w:tmpl w:val="96BAC796"/>
@@ -17823,7 +17763,7 @@
       </w:rPr>
     </w:lvl>
   </w:abstractNum>
-  <w:abstractNum w:abstractNumId="22">
+  <w:abstractNum w:abstractNumId="23">
     <w:nsid w:val="70652CBE"/>
     <w:multiLevelType w:val="multilevel"/>
     <w:tmpl w:val="509CED62"/>
@@ -17936,7 +17876,7 @@
       </w:rPr>
     </w:lvl>
   </w:abstractNum>
-  <w:abstractNum w:abstractNumId="23">
+  <w:abstractNum w:abstractNumId="24">
     <w:nsid w:val="76C3558F"/>
     <w:multiLevelType w:val="hybridMultilevel"/>
     <w:tmpl w:val="0EC4BCCA"/>
@@ -18049,7 +17989,7 @@
       </w:rPr>
     </w:lvl>
   </w:abstractNum>
-  <w:abstractNum w:abstractNumId="24">
+  <w:abstractNum w:abstractNumId="25">
     <w:nsid w:val="7C243613"/>
     <w:multiLevelType w:val="hybridMultilevel"/>
     <w:tmpl w:val="7C66B860"/>
@@ -18162,7 +18102,7 @@
       </w:rPr>
     </w:lvl>
   </w:abstractNum>
-  <w:abstractNum w:abstractNumId="25">
+  <w:abstractNum w:abstractNumId="26">
     <w:nsid w:val="7DC669A4"/>
     <w:multiLevelType w:val="hybridMultilevel"/>
     <w:tmpl w:val="041AC400"/>
@@ -18258,13 +18198,13 @@
     <w:abstractNumId w:val="16"/>
   </w:num>
   <w:num w:numId="3">
-    <w:abstractNumId w:val="18"/>
+    <w:abstractNumId w:val="19"/>
   </w:num>
   <w:num w:numId="4">
     <w:abstractNumId w:val="6"/>
   </w:num>
   <w:num w:numId="5">
-    <w:abstractNumId w:val="20"/>
+    <w:abstractNumId w:val="21"/>
   </w:num>
   <w:num w:numId="6">
     <w:abstractNumId w:val="10"/>
@@ -18279,16 +18219,16 @@
     <w:abstractNumId w:val="9"/>
   </w:num>
   <w:num w:numId="10">
-    <w:abstractNumId w:val="22"/>
+    <w:abstractNumId w:val="23"/>
   </w:num>
   <w:num w:numId="11">
-    <w:abstractNumId w:val="25"/>
+    <w:abstractNumId w:val="26"/>
   </w:num>
   <w:num w:numId="12">
     <w:abstractNumId w:val="3"/>
   </w:num>
   <w:num w:numId="13">
-    <w:abstractNumId w:val="21"/>
+    <w:abstractNumId w:val="22"/>
   </w:num>
   <w:num w:numId="14">
     <w:abstractNumId w:val="11"/>
@@ -18300,19 +18240,19 @@
     <w:abstractNumId w:val="13"/>
   </w:num>
   <w:num w:numId="17">
-    <w:abstractNumId w:val="19"/>
+    <w:abstractNumId w:val="20"/>
   </w:num>
   <w:num w:numId="18">
     <w:abstractNumId w:val="17"/>
   </w:num>
   <w:num w:numId="19">
-    <w:abstractNumId w:val="23"/>
+    <w:abstractNumId w:val="24"/>
   </w:num>
   <w:num w:numId="20">
     <w:abstractNumId w:val="5"/>
   </w:num>
   <w:num w:numId="21">
-    <w:abstractNumId w:val="24"/>
+    <w:abstractNumId w:val="25"/>
   </w:num>
   <w:num w:numId="22">
     <w:abstractNumId w:val="2"/>
@@ -18328,6 +18268,9 @@
   </w:num>
   <w:num w:numId="26">
     <w:abstractNumId w:val="1"/>
+  </w:num>
+  <w:num w:numId="27">
+    <w:abstractNumId w:val="18"/>
   </w:num>
 </w:numbering>
 </file>
@@ -19417,7 +19360,7 @@
 </file>
 
 <file path=customXml/itemProps1.xml><?xml version="1.0" encoding="utf-8"?>
-<ds:datastoreItem xmlns:ds="http://schemas.openxmlformats.org/officeDocument/2006/customXml" ds:itemID="{34B63A63-6FDB-4791-B2BF-0CF9BCD65FFF}">
+<ds:datastoreItem xmlns:ds="http://schemas.openxmlformats.org/officeDocument/2006/customXml" ds:itemID="{30EBB0D0-4FB7-4228-B3D2-A3A16EFCB565}">
   <ds:schemaRefs>
     <ds:schemaRef ds:uri="http://schemas.openxmlformats.org/officeDocument/2006/bibliography"/>
   </ds:schemaRefs>

</xml_diff>